<commit_message>
Word terminado y enviado
</commit_message>
<xml_diff>
--- a/FP/FP4/FP_P4_G40.docx
+++ b/FP/FP4/FP_P4_G40.docx
@@ -452,7 +452,7 @@
     </w:p>
     <w:p>
       <w:pPr>
-        <w:pStyle w:val="ListParagraph"/>
+        <w:pStyle w:val="Prrafodelista"/>
         <w:numPr>
           <w:ilvl w:val="0"/>
           <w:numId w:val="17"/>
@@ -475,52 +475,73 @@
     </w:p>
     <w:p>
       <w:pPr>
-        <w:pStyle w:val="ListParagraph"/>
+        <w:pStyle w:val="Prrafodelista"/>
         <w:ind w:left="1080"/>
       </w:pPr>
       <w:r>
         <w:t xml:space="preserve">1.1. Subprograma </w:t>
       </w:r>
+      <w:proofErr w:type="spellStart"/>
+      <w:proofErr w:type="gramStart"/>
       <w:r>
         <w:t>registrarLibros</w:t>
       </w:r>
-      <w:r>
-        <w:t>()</w:t>
-      </w:r>
-    </w:p>
-    <w:p>
-      <w:pPr>
-        <w:pStyle w:val="ListParagraph"/>
+      <w:proofErr w:type="spellEnd"/>
+      <w:r>
+        <w:t>(</w:t>
+      </w:r>
+      <w:proofErr w:type="gramEnd"/>
+      <w:r>
+        <w:t>)</w:t>
+      </w:r>
+    </w:p>
+    <w:p>
+      <w:pPr>
+        <w:pStyle w:val="Prrafodelista"/>
         <w:ind w:left="1080"/>
       </w:pPr>
       <w:r>
         <w:t xml:space="preserve">1.2. Subprograma </w:t>
       </w:r>
+      <w:proofErr w:type="spellStart"/>
+      <w:proofErr w:type="gramStart"/>
       <w:r>
         <w:t>registarUsuarios</w:t>
       </w:r>
-      <w:r>
-        <w:t>()</w:t>
-      </w:r>
-    </w:p>
-    <w:p>
-      <w:pPr>
-        <w:pStyle w:val="ListParagraph"/>
+      <w:proofErr w:type="spellEnd"/>
+      <w:r>
+        <w:t>(</w:t>
+      </w:r>
+      <w:proofErr w:type="gramEnd"/>
+      <w:r>
+        <w:t>)</w:t>
+      </w:r>
+    </w:p>
+    <w:p>
+      <w:pPr>
+        <w:pStyle w:val="Prrafodelista"/>
         <w:ind w:left="1080"/>
       </w:pPr>
       <w:r>
         <w:t xml:space="preserve">1.3. Subprograma </w:t>
       </w:r>
+      <w:proofErr w:type="spellStart"/>
+      <w:proofErr w:type="gramStart"/>
       <w:r>
         <w:t>registrarPrestamos</w:t>
       </w:r>
-      <w:r>
-        <w:t>()</w:t>
-      </w:r>
-    </w:p>
-    <w:p>
-      <w:pPr>
-        <w:pStyle w:val="ListParagraph"/>
+      <w:proofErr w:type="spellEnd"/>
+      <w:r>
+        <w:t>(</w:t>
+      </w:r>
+      <w:proofErr w:type="gramEnd"/>
+      <w:r>
+        <w:t>)</w:t>
+      </w:r>
+    </w:p>
+    <w:p>
+      <w:pPr>
+        <w:pStyle w:val="Prrafodelista"/>
         <w:ind w:left="1080"/>
       </w:pPr>
       <w:r>
@@ -529,13 +550,13 @@
     </w:p>
     <w:p>
       <w:pPr>
-        <w:pStyle w:val="ListParagraph"/>
+        <w:pStyle w:val="Prrafodelista"/>
         <w:ind w:left="1080"/>
       </w:pPr>
     </w:p>
     <w:p>
       <w:pPr>
-        <w:pStyle w:val="ListParagraph"/>
+        <w:pStyle w:val="Prrafodelista"/>
         <w:numPr>
           <w:ilvl w:val="0"/>
           <w:numId w:val="17"/>
@@ -551,7 +572,7 @@
     </w:p>
     <w:p>
       <w:pPr>
-        <w:pStyle w:val="ListParagraph"/>
+        <w:pStyle w:val="Prrafodelista"/>
         <w:ind w:left="1080"/>
       </w:pPr>
       <w:r>
@@ -561,24 +582,34 @@
         <w:t>.1</w:t>
       </w:r>
       <w:r>
-        <w:t>. Subprograma listado</w:t>
+        <w:t xml:space="preserve">. Subprograma </w:t>
+      </w:r>
+      <w:proofErr w:type="spellStart"/>
+      <w:proofErr w:type="gramStart"/>
+      <w:r>
+        <w:t>listado</w:t>
       </w:r>
       <w:r>
         <w:t>Libros</w:t>
       </w:r>
-      <w:r>
-        <w:t>()</w:t>
-      </w:r>
-    </w:p>
-    <w:p>
-      <w:pPr>
-        <w:pStyle w:val="ListParagraph"/>
+      <w:proofErr w:type="spellEnd"/>
+      <w:r>
+        <w:t>(</w:t>
+      </w:r>
+      <w:proofErr w:type="gramEnd"/>
+      <w:r>
+        <w:t>)</w:t>
+      </w:r>
+    </w:p>
+    <w:p>
+      <w:pPr>
+        <w:pStyle w:val="Prrafodelista"/>
         <w:ind w:left="1080"/>
       </w:pPr>
     </w:p>
     <w:p>
       <w:pPr>
-        <w:pStyle w:val="ListParagraph"/>
+        <w:pStyle w:val="Prrafodelista"/>
         <w:numPr>
           <w:ilvl w:val="0"/>
           <w:numId w:val="17"/>
@@ -594,25 +625,38 @@
     </w:p>
     <w:p>
       <w:pPr>
-        <w:pStyle w:val="ListParagraph"/>
+        <w:pStyle w:val="Prrafodelista"/>
         <w:ind w:left="1080"/>
       </w:pPr>
       <w:r>
         <w:t>3</w:t>
       </w:r>
       <w:r>
-        <w:t>.1. Subprograma listadoUsuarios()</w:t>
-      </w:r>
-    </w:p>
-    <w:p>
-      <w:pPr>
-        <w:pStyle w:val="ListParagraph"/>
+        <w:t xml:space="preserve">.1. Subprograma </w:t>
+      </w:r>
+      <w:proofErr w:type="spellStart"/>
+      <w:proofErr w:type="gramStart"/>
+      <w:r>
+        <w:t>listadoUsuarios</w:t>
+      </w:r>
+      <w:proofErr w:type="spellEnd"/>
+      <w:r>
+        <w:t>(</w:t>
+      </w:r>
+      <w:proofErr w:type="gramEnd"/>
+      <w:r>
+        <w:t>)</w:t>
+      </w:r>
+    </w:p>
+    <w:p>
+      <w:pPr>
+        <w:pStyle w:val="Prrafodelista"/>
         <w:ind w:left="1080"/>
       </w:pPr>
     </w:p>
     <w:p>
       <w:pPr>
-        <w:pStyle w:val="ListParagraph"/>
+        <w:pStyle w:val="Prrafodelista"/>
         <w:numPr>
           <w:ilvl w:val="0"/>
           <w:numId w:val="17"/>
@@ -628,31 +672,41 @@
     </w:p>
     <w:p>
       <w:pPr>
-        <w:pStyle w:val="ListParagraph"/>
+        <w:pStyle w:val="Prrafodelista"/>
         <w:ind w:left="1080"/>
       </w:pPr>
       <w:r>
         <w:t>4</w:t>
       </w:r>
       <w:r>
-        <w:t>.1. Subprograma listado</w:t>
+        <w:t xml:space="preserve">.1. Subprograma </w:t>
+      </w:r>
+      <w:proofErr w:type="spellStart"/>
+      <w:proofErr w:type="gramStart"/>
+      <w:r>
+        <w:t>listado</w:t>
       </w:r>
       <w:r>
         <w:t>Prestamos</w:t>
       </w:r>
-      <w:r>
-        <w:t>()</w:t>
-      </w:r>
-    </w:p>
-    <w:p>
-      <w:pPr>
-        <w:pStyle w:val="ListParagraph"/>
+      <w:proofErr w:type="spellEnd"/>
+      <w:r>
+        <w:t>(</w:t>
+      </w:r>
+      <w:proofErr w:type="gramEnd"/>
+      <w:r>
+        <w:t>)</w:t>
+      </w:r>
+    </w:p>
+    <w:p>
+      <w:pPr>
+        <w:pStyle w:val="Prrafodelista"/>
         <w:ind w:left="1080"/>
       </w:pPr>
     </w:p>
     <w:p>
       <w:pPr>
-        <w:pStyle w:val="ListParagraph"/>
+        <w:pStyle w:val="Prrafodelista"/>
         <w:numPr>
           <w:ilvl w:val="0"/>
           <w:numId w:val="17"/>
@@ -668,25 +722,38 @@
     </w:p>
     <w:p>
       <w:pPr>
-        <w:pStyle w:val="ListParagraph"/>
+        <w:pStyle w:val="Prrafodelista"/>
         <w:ind w:left="1080"/>
       </w:pPr>
       <w:r>
         <w:t>5</w:t>
       </w:r>
       <w:r>
-        <w:t>.1. Subprograma mostrarLibroMasPrestado()</w:t>
-      </w:r>
-    </w:p>
-    <w:p>
-      <w:pPr>
-        <w:pStyle w:val="ListParagraph"/>
+        <w:t xml:space="preserve">.1. Subprograma </w:t>
+      </w:r>
+      <w:proofErr w:type="spellStart"/>
+      <w:proofErr w:type="gramStart"/>
+      <w:r>
+        <w:t>mostrarLibroMasPrestado</w:t>
+      </w:r>
+      <w:proofErr w:type="spellEnd"/>
+      <w:r>
+        <w:t>(</w:t>
+      </w:r>
+      <w:proofErr w:type="gramEnd"/>
+      <w:r>
+        <w:t>)</w:t>
+      </w:r>
+    </w:p>
+    <w:p>
+      <w:pPr>
+        <w:pStyle w:val="Prrafodelista"/>
         <w:ind w:left="1080"/>
       </w:pPr>
     </w:p>
     <w:p>
       <w:pPr>
-        <w:pStyle w:val="ListParagraph"/>
+        <w:pStyle w:val="Prrafodelista"/>
         <w:numPr>
           <w:ilvl w:val="0"/>
           <w:numId w:val="17"/>
@@ -702,25 +769,38 @@
     </w:p>
     <w:p>
       <w:pPr>
-        <w:pStyle w:val="ListParagraph"/>
+        <w:pStyle w:val="Prrafodelista"/>
         <w:ind w:left="1080"/>
       </w:pPr>
       <w:r>
         <w:t>6</w:t>
       </w:r>
       <w:r>
-        <w:t>.1. Subprograma prestamosTotalesUsuario()</w:t>
-      </w:r>
-    </w:p>
-    <w:p>
-      <w:pPr>
-        <w:pStyle w:val="ListParagraph"/>
+        <w:t xml:space="preserve">.1. Subprograma </w:t>
+      </w:r>
+      <w:proofErr w:type="spellStart"/>
+      <w:proofErr w:type="gramStart"/>
+      <w:r>
+        <w:t>prestamosTotalesUsuario</w:t>
+      </w:r>
+      <w:proofErr w:type="spellEnd"/>
+      <w:r>
+        <w:t>(</w:t>
+      </w:r>
+      <w:proofErr w:type="gramEnd"/>
+      <w:r>
+        <w:t>)</w:t>
+      </w:r>
+    </w:p>
+    <w:p>
+      <w:pPr>
+        <w:pStyle w:val="Prrafodelista"/>
         <w:ind w:left="1080"/>
       </w:pPr>
     </w:p>
     <w:p>
       <w:pPr>
-        <w:pStyle w:val="ListParagraph"/>
+        <w:pStyle w:val="Prrafodelista"/>
         <w:numPr>
           <w:ilvl w:val="0"/>
           <w:numId w:val="17"/>
@@ -736,25 +816,38 @@
     </w:p>
     <w:p>
       <w:pPr>
-        <w:pStyle w:val="ListParagraph"/>
+        <w:pStyle w:val="Prrafodelista"/>
         <w:ind w:left="1080"/>
       </w:pPr>
       <w:r>
         <w:t>7</w:t>
       </w:r>
       <w:r>
-        <w:t>.1. Subprograma anoLibro()</w:t>
-      </w:r>
-    </w:p>
-    <w:p>
-      <w:pPr>
-        <w:pStyle w:val="ListParagraph"/>
+        <w:t xml:space="preserve">.1. Subprograma </w:t>
+      </w:r>
+      <w:proofErr w:type="spellStart"/>
+      <w:proofErr w:type="gramStart"/>
+      <w:r>
+        <w:t>anoLibro</w:t>
+      </w:r>
+      <w:proofErr w:type="spellEnd"/>
+      <w:r>
+        <w:t>(</w:t>
+      </w:r>
+      <w:proofErr w:type="gramEnd"/>
+      <w:r>
+        <w:t>)</w:t>
+      </w:r>
+    </w:p>
+    <w:p>
+      <w:pPr>
+        <w:pStyle w:val="Prrafodelista"/>
         <w:ind w:left="1080"/>
       </w:pPr>
     </w:p>
     <w:p>
       <w:pPr>
-        <w:pStyle w:val="ListParagraph"/>
+        <w:pStyle w:val="Prrafodelista"/>
         <w:numPr>
           <w:ilvl w:val="0"/>
           <w:numId w:val="17"/>
@@ -770,7 +863,7 @@
     </w:p>
     <w:p>
       <w:pPr>
-        <w:pStyle w:val="ListParagraph"/>
+        <w:pStyle w:val="Prrafodelista"/>
         <w:ind w:left="1080"/>
       </w:pPr>
       <w:r>
@@ -779,19 +872,29 @@
       <w:r>
         <w:t xml:space="preserve">.1. Subprograma </w:t>
       </w:r>
-      <w:r>
-        <w:t>minPrestamos()</w:t>
-      </w:r>
-    </w:p>
-    <w:p>
-      <w:pPr>
-        <w:pStyle w:val="ListParagraph"/>
+      <w:proofErr w:type="spellStart"/>
+      <w:proofErr w:type="gramStart"/>
+      <w:r>
+        <w:t>minPrestamos</w:t>
+      </w:r>
+      <w:proofErr w:type="spellEnd"/>
+      <w:r>
+        <w:t>(</w:t>
+      </w:r>
+      <w:proofErr w:type="gramEnd"/>
+      <w:r>
+        <w:t>)</w:t>
+      </w:r>
+    </w:p>
+    <w:p>
+      <w:pPr>
+        <w:pStyle w:val="Prrafodelista"/>
         <w:ind w:left="1080"/>
       </w:pPr>
     </w:p>
     <w:p>
       <w:pPr>
-        <w:pStyle w:val="ListParagraph"/>
+        <w:pStyle w:val="Prrafodelista"/>
         <w:numPr>
           <w:ilvl w:val="0"/>
           <w:numId w:val="17"/>
@@ -807,13 +910,13 @@
     </w:p>
     <w:p>
       <w:pPr>
-        <w:pStyle w:val="ListParagraph"/>
+        <w:pStyle w:val="Prrafodelista"/>
         <w:ind w:left="1080"/>
       </w:pPr>
     </w:p>
     <w:p>
       <w:pPr>
-        <w:pStyle w:val="ListParagraph"/>
+        <w:pStyle w:val="Prrafodelista"/>
         <w:numPr>
           <w:ilvl w:val="0"/>
           <w:numId w:val="17"/>
@@ -834,57 +937,57 @@
     </w:p>
     <w:p>
       <w:pPr>
-        <w:pStyle w:val="ListParagraph"/>
-      </w:pPr>
-    </w:p>
-    <w:p>
-      <w:pPr>
-        <w:pStyle w:val="ListParagraph"/>
-      </w:pPr>
-    </w:p>
-    <w:p>
-      <w:pPr>
-        <w:pStyle w:val="ListParagraph"/>
-      </w:pPr>
-    </w:p>
-    <w:p>
-      <w:pPr>
-        <w:pStyle w:val="ListParagraph"/>
-      </w:pPr>
-    </w:p>
-    <w:p>
-      <w:pPr>
-        <w:pStyle w:val="ListParagraph"/>
-      </w:pPr>
-    </w:p>
-    <w:p>
-      <w:pPr>
-        <w:pStyle w:val="ListParagraph"/>
-      </w:pPr>
-    </w:p>
-    <w:p>
-      <w:pPr>
-        <w:pStyle w:val="ListParagraph"/>
-      </w:pPr>
-    </w:p>
-    <w:p>
-      <w:pPr>
-        <w:pStyle w:val="ListParagraph"/>
-      </w:pPr>
-    </w:p>
-    <w:p>
-      <w:pPr>
-        <w:pStyle w:val="ListParagraph"/>
-      </w:pPr>
-    </w:p>
-    <w:p>
-      <w:pPr>
-        <w:pStyle w:val="ListParagraph"/>
-      </w:pPr>
-    </w:p>
-    <w:p>
-      <w:pPr>
-        <w:pStyle w:val="ListParagraph"/>
+        <w:pStyle w:val="Prrafodelista"/>
+      </w:pPr>
+    </w:p>
+    <w:p>
+      <w:pPr>
+        <w:pStyle w:val="Prrafodelista"/>
+      </w:pPr>
+    </w:p>
+    <w:p>
+      <w:pPr>
+        <w:pStyle w:val="Prrafodelista"/>
+      </w:pPr>
+    </w:p>
+    <w:p>
+      <w:pPr>
+        <w:pStyle w:val="Prrafodelista"/>
+      </w:pPr>
+    </w:p>
+    <w:p>
+      <w:pPr>
+        <w:pStyle w:val="Prrafodelista"/>
+      </w:pPr>
+    </w:p>
+    <w:p>
+      <w:pPr>
+        <w:pStyle w:val="Prrafodelista"/>
+      </w:pPr>
+    </w:p>
+    <w:p>
+      <w:pPr>
+        <w:pStyle w:val="Prrafodelista"/>
+      </w:pPr>
+    </w:p>
+    <w:p>
+      <w:pPr>
+        <w:pStyle w:val="Prrafodelista"/>
+      </w:pPr>
+    </w:p>
+    <w:p>
+      <w:pPr>
+        <w:pStyle w:val="Prrafodelista"/>
+      </w:pPr>
+    </w:p>
+    <w:p>
+      <w:pPr>
+        <w:pStyle w:val="Prrafodelista"/>
+      </w:pPr>
+    </w:p>
+    <w:p>
+      <w:pPr>
+        <w:pStyle w:val="Prrafodelista"/>
         <w:numPr>
           <w:ilvl w:val="0"/>
           <w:numId w:val="6"/>
@@ -900,241 +1003,12 @@
         <w:jc w:val="both"/>
       </w:pPr>
       <w:r>
-        <w:t>Para que se puedan realizar los registros esta es la estructura que formamos para poder partir de ella:</w:t>
-      </w:r>
-    </w:p>
-    <w:p>
-      <w:pPr>
-        <w:jc w:val="both"/>
-      </w:pPr>
-      <w:r>
-        <w:rPr>
-          <w:noProof/>
-        </w:rPr>
-        <w:drawing>
-          <wp:inline distT="0" distB="0" distL="0" distR="0" wp14:anchorId="56B2728B" wp14:editId="015E66B9">
-            <wp:extent cx="3781425" cy="2022798"/>
-            <wp:effectExtent l="0" t="0" r="0" b="0"/>
-            <wp:docPr id="1938604151" name="Picture 1"/>
-            <wp:cNvGraphicFramePr>
-              <a:graphicFrameLocks xmlns:a="http://schemas.openxmlformats.org/drawingml/2006/main" noChangeAspect="1"/>
-            </wp:cNvGraphicFramePr>
-            <a:graphic xmlns:a="http://schemas.openxmlformats.org/drawingml/2006/main">
-              <a:graphicData uri="http://schemas.openxmlformats.org/drawingml/2006/picture">
-                <pic:pic xmlns:pic="http://schemas.openxmlformats.org/drawingml/2006/picture">
-                  <pic:nvPicPr>
-                    <pic:cNvPr id="1938604151" name=""/>
-                    <pic:cNvPicPr/>
-                  </pic:nvPicPr>
-                  <pic:blipFill>
-                    <a:blip r:embed="rId13"/>
-                    <a:stretch>
-                      <a:fillRect/>
-                    </a:stretch>
-                  </pic:blipFill>
-                  <pic:spPr>
-                    <a:xfrm>
-                      <a:off x="0" y="0"/>
-                      <a:ext cx="3789779" cy="2027267"/>
-                    </a:xfrm>
-                    <a:prstGeom prst="rect">
-                      <a:avLst/>
-                    </a:prstGeom>
-                  </pic:spPr>
-                </pic:pic>
-              </a:graphicData>
-            </a:graphic>
-          </wp:inline>
-        </w:drawing>
-      </w:r>
-    </w:p>
-    <w:p>
-      <w:pPr>
-        <w:jc w:val="both"/>
-      </w:pPr>
-      <w:r>
-        <w:rPr>
-          <w:noProof/>
-        </w:rPr>
-        <w:drawing>
-          <wp:anchor distT="0" distB="0" distL="114300" distR="114300" simplePos="0" relativeHeight="251662336" behindDoc="0" locked="0" layoutInCell="1" allowOverlap="1" wp14:anchorId="1BAF2075" wp14:editId="529145CC">
-            <wp:simplePos x="0" y="0"/>
-            <wp:positionH relativeFrom="margin">
-              <wp:align>center</wp:align>
-            </wp:positionH>
-            <wp:positionV relativeFrom="paragraph">
-              <wp:posOffset>357505</wp:posOffset>
-            </wp:positionV>
-            <wp:extent cx="6897310" cy="1152525"/>
-            <wp:effectExtent l="0" t="0" r="0" b="0"/>
-            <wp:wrapTopAndBottom/>
-            <wp:docPr id="19652713" name="Picture 1" descr="A white background with black and red text&#10;&#10;Description automatically generated"/>
-            <wp:cNvGraphicFramePr>
-              <a:graphicFrameLocks xmlns:a="http://schemas.openxmlformats.org/drawingml/2006/main" noChangeAspect="1"/>
-            </wp:cNvGraphicFramePr>
-            <a:graphic xmlns:a="http://schemas.openxmlformats.org/drawingml/2006/main">
-              <a:graphicData uri="http://schemas.openxmlformats.org/drawingml/2006/picture">
-                <pic:pic xmlns:pic="http://schemas.openxmlformats.org/drawingml/2006/picture">
-                  <pic:nvPicPr>
-                    <pic:cNvPr id="19652713" name="Picture 1" descr="A white background with black and red text&#10;&#10;Description automatically generated"/>
-                    <pic:cNvPicPr/>
-                  </pic:nvPicPr>
-                  <pic:blipFill>
-                    <a:blip r:embed="rId14">
-                      <a:extLst>
-                        <a:ext uri="{28A0092B-C50C-407E-A947-70E740481C1C}">
-                          <a14:useLocalDpi xmlns:a14="http://schemas.microsoft.com/office/drawing/2010/main" val="0"/>
-                        </a:ext>
-                      </a:extLst>
-                    </a:blip>
-                    <a:stretch>
-                      <a:fillRect/>
-                    </a:stretch>
-                  </pic:blipFill>
-                  <pic:spPr>
-                    <a:xfrm>
-                      <a:off x="0" y="0"/>
-                      <a:ext cx="6897310" cy="1152525"/>
-                    </a:xfrm>
-                    <a:prstGeom prst="rect">
-                      <a:avLst/>
-                    </a:prstGeom>
-                  </pic:spPr>
-                </pic:pic>
-              </a:graphicData>
-            </a:graphic>
-            <wp14:sizeRelH relativeFrom="margin">
-              <wp14:pctWidth>0</wp14:pctWidth>
-            </wp14:sizeRelH>
-            <wp14:sizeRelV relativeFrom="margin">
-              <wp14:pctHeight>0</wp14:pctHeight>
-            </wp14:sizeRelV>
-          </wp:anchor>
-        </w:drawing>
-      </w:r>
-      <w:r>
-        <w:t>Después declaramos todos los subprogramas:</w:t>
-      </w:r>
-    </w:p>
-    <w:p>
-      <w:pPr>
-        <w:jc w:val="both"/>
-      </w:pPr>
-      <w:r>
-        <w:t>Registramos los datos y después utilizamos un switch para que el usuario pueda elegir entre las diferentes opciones que da el programa:</w:t>
-      </w:r>
-    </w:p>
-    <w:p>
-      <w:pPr>
-        <w:jc w:val="both"/>
-      </w:pPr>
-      <w:r>
-        <w:rPr>
-          <w:noProof/>
-        </w:rPr>
-        <w:lastRenderedPageBreak/>
-        <w:drawing>
-          <wp:inline distT="0" distB="0" distL="0" distR="0" wp14:anchorId="0B330305" wp14:editId="287B325C">
-            <wp:extent cx="4215057" cy="3819525"/>
-            <wp:effectExtent l="0" t="0" r="0" b="0"/>
-            <wp:docPr id="930994058" name="Picture 1"/>
-            <wp:cNvGraphicFramePr>
-              <a:graphicFrameLocks xmlns:a="http://schemas.openxmlformats.org/drawingml/2006/main" noChangeAspect="1"/>
-            </wp:cNvGraphicFramePr>
-            <a:graphic xmlns:a="http://schemas.openxmlformats.org/drawingml/2006/main">
-              <a:graphicData uri="http://schemas.openxmlformats.org/drawingml/2006/picture">
-                <pic:pic xmlns:pic="http://schemas.openxmlformats.org/drawingml/2006/picture">
-                  <pic:nvPicPr>
-                    <pic:cNvPr id="930994058" name=""/>
-                    <pic:cNvPicPr/>
-                  </pic:nvPicPr>
-                  <pic:blipFill>
-                    <a:blip r:embed="rId15"/>
-                    <a:stretch>
-                      <a:fillRect/>
-                    </a:stretch>
-                  </pic:blipFill>
-                  <pic:spPr>
-                    <a:xfrm>
-                      <a:off x="0" y="0"/>
-                      <a:ext cx="4224835" cy="3828386"/>
-                    </a:xfrm>
-                    <a:prstGeom prst="rect">
-                      <a:avLst/>
-                    </a:prstGeom>
-                  </pic:spPr>
-                </pic:pic>
-              </a:graphicData>
-            </a:graphic>
-          </wp:inline>
-        </w:drawing>
-      </w:r>
-    </w:p>
-    <w:p>
-      <w:pPr>
-        <w:jc w:val="both"/>
-      </w:pPr>
-      <w:r>
-        <w:rPr>
-          <w:noProof/>
-        </w:rPr>
-        <w:drawing>
-          <wp:inline distT="0" distB="0" distL="0" distR="0" wp14:anchorId="343273D4" wp14:editId="74DA3B91">
-            <wp:extent cx="5400040" cy="3366135"/>
-            <wp:effectExtent l="0" t="0" r="0" b="5715"/>
-            <wp:docPr id="1122976720" name="Picture 1" descr="A screenshot of a computer code&#10;&#10;Description automatically generated"/>
-            <wp:cNvGraphicFramePr>
-              <a:graphicFrameLocks xmlns:a="http://schemas.openxmlformats.org/drawingml/2006/main" noChangeAspect="1"/>
-            </wp:cNvGraphicFramePr>
-            <a:graphic xmlns:a="http://schemas.openxmlformats.org/drawingml/2006/main">
-              <a:graphicData uri="http://schemas.openxmlformats.org/drawingml/2006/picture">
-                <pic:pic xmlns:pic="http://schemas.openxmlformats.org/drawingml/2006/picture">
-                  <pic:nvPicPr>
-                    <pic:cNvPr id="1122976720" name="Picture 1" descr="A screenshot of a computer code&#10;&#10;Description automatically generated"/>
-                    <pic:cNvPicPr/>
-                  </pic:nvPicPr>
-                  <pic:blipFill>
-                    <a:blip r:embed="rId16"/>
-                    <a:stretch>
-                      <a:fillRect/>
-                    </a:stretch>
-                  </pic:blipFill>
-                  <pic:spPr>
-                    <a:xfrm>
-                      <a:off x="0" y="0"/>
-                      <a:ext cx="5400040" cy="3366135"/>
-                    </a:xfrm>
-                    <a:prstGeom prst="rect">
-                      <a:avLst/>
-                    </a:prstGeom>
-                  </pic:spPr>
-                </pic:pic>
-              </a:graphicData>
-            </a:graphic>
-          </wp:inline>
-        </w:drawing>
-      </w:r>
-    </w:p>
-    <w:p>
-      <w:pPr>
-        <w:jc w:val="both"/>
-      </w:pPr>
-      <w:r>
-        <w:t>En cuanto al usuario, primero</w:t>
-      </w:r>
-      <w:r>
-        <w:t xml:space="preserve"> se </w:t>
-      </w:r>
-      <w:r>
-        <w:t xml:space="preserve">le </w:t>
-      </w:r>
-      <w:r>
-        <w:t>va a pedir que registremos la información que utiliza el programa; i.e., libros, usuarios y préstamos mediante los siguientes subprogramas:</w:t>
-      </w:r>
-    </w:p>
-    <w:p>
-      <w:pPr>
-        <w:pStyle w:val="ListParagraph"/>
+        <w:t>Lo primero que hace el programa es ejecutar los siguientes subprogramas:</w:t>
+      </w:r>
+    </w:p>
+    <w:p>
+      <w:pPr>
+        <w:pStyle w:val="Prrafodelista"/>
         <w:numPr>
           <w:ilvl w:val="1"/>
           <w:numId w:val="19"/>
@@ -1142,75 +1016,77 @@
         <w:jc w:val="both"/>
       </w:pPr>
       <w:r>
-        <w:rPr>
-          <w:noProof/>
-        </w:rPr>
-        <w:lastRenderedPageBreak/>
-        <w:drawing>
-          <wp:anchor distT="0" distB="0" distL="114300" distR="114300" simplePos="0" relativeHeight="251660288" behindDoc="0" locked="0" layoutInCell="1" allowOverlap="1" wp14:anchorId="40646667" wp14:editId="6CEE5011">
-            <wp:simplePos x="0" y="0"/>
-            <wp:positionH relativeFrom="margin">
-              <wp:posOffset>-41910</wp:posOffset>
-            </wp:positionH>
-            <wp:positionV relativeFrom="paragraph">
-              <wp:posOffset>373380</wp:posOffset>
-            </wp:positionV>
-            <wp:extent cx="5276850" cy="4255770"/>
-            <wp:effectExtent l="0" t="0" r="0" b="0"/>
-            <wp:wrapTopAndBottom/>
-            <wp:docPr id="688327782" name="Picture 1" descr="A screenshot of a computer&#10;&#10;Description automatically generated"/>
-            <wp:cNvGraphicFramePr>
-              <a:graphicFrameLocks xmlns:a="http://schemas.openxmlformats.org/drawingml/2006/main" noChangeAspect="1"/>
-            </wp:cNvGraphicFramePr>
-            <a:graphic xmlns:a="http://schemas.openxmlformats.org/drawingml/2006/main">
-              <a:graphicData uri="http://schemas.openxmlformats.org/drawingml/2006/picture">
-                <pic:pic xmlns:pic="http://schemas.openxmlformats.org/drawingml/2006/picture">
-                  <pic:nvPicPr>
-                    <pic:cNvPr id="688327782" name="Picture 1" descr="A screenshot of a computer&#10;&#10;Description automatically generated"/>
-                    <pic:cNvPicPr/>
-                  </pic:nvPicPr>
-                  <pic:blipFill rotWithShape="1">
-                    <a:blip r:embed="rId17">
-                      <a:extLst>
-                        <a:ext uri="{28A0092B-C50C-407E-A947-70E740481C1C}">
-                          <a14:useLocalDpi xmlns:a14="http://schemas.microsoft.com/office/drawing/2010/main" val="0"/>
-                        </a:ext>
-                      </a:extLst>
-                    </a:blip>
-                    <a:srcRect l="14287"/>
-                    <a:stretch/>
-                  </pic:blipFill>
-                  <pic:spPr bwMode="auto">
-                    <a:xfrm>
-                      <a:off x="0" y="0"/>
-                      <a:ext cx="5276850" cy="4255770"/>
-                    </a:xfrm>
-                    <a:prstGeom prst="rect">
-                      <a:avLst/>
-                    </a:prstGeom>
-                    <a:ln>
-                      <a:noFill/>
-                    </a:ln>
-                    <a:extLst>
-                      <a:ext uri="{53640926-AAD7-44D8-BBD7-CCE9431645EC}">
-                        <a14:shadowObscured xmlns:a14="http://schemas.microsoft.com/office/drawing/2010/main"/>
-                      </a:ext>
-                    </a:extLst>
-                  </pic:spPr>
-                </pic:pic>
-              </a:graphicData>
-            </a:graphic>
-            <wp14:sizeRelH relativeFrom="margin">
-              <wp14:pctWidth>0</wp14:pctWidth>
-            </wp14:sizeRelH>
-            <wp14:sizeRelV relativeFrom="margin">
-              <wp14:pctHeight>0</wp14:pctHeight>
-            </wp14:sizeRelV>
-          </wp:anchor>
-        </w:drawing>
-      </w:r>
-      <w:r>
-        <w:t>Subprograma registrarLibros()</w:t>
+        <w:t>REGISTRO LIBROS</w:t>
+      </w:r>
+    </w:p>
+    <w:p>
+      <w:pPr>
+        <w:jc w:val="both"/>
+      </w:pPr>
+      <w:r>
+        <w:t xml:space="preserve">Nombre del subprograma: </w:t>
+      </w:r>
+      <w:proofErr w:type="spellStart"/>
+      <w:proofErr w:type="gramStart"/>
+      <w:r>
+        <w:t>registrarLibros</w:t>
+      </w:r>
+      <w:proofErr w:type="spellEnd"/>
+      <w:r>
+        <w:t>(</w:t>
+      </w:r>
+      <w:proofErr w:type="gramEnd"/>
+      <w:r>
+        <w:t>).</w:t>
+      </w:r>
+    </w:p>
+    <w:p>
+      <w:pPr>
+        <w:jc w:val="both"/>
+      </w:pPr>
+      <w:r>
+        <w:t>Parámetros de E/: no tiene</w:t>
+      </w:r>
+    </w:p>
+    <w:p>
+      <w:pPr>
+        <w:jc w:val="both"/>
+      </w:pPr>
+      <w:proofErr w:type="spellStart"/>
+      <w:r>
+        <w:t>Parámetors</w:t>
+      </w:r>
+      <w:proofErr w:type="spellEnd"/>
+      <w:r>
+        <w:t xml:space="preserve"> de S/: los datos de título, autor (cadenas de caracteres) y año de publicación</w:t>
+      </w:r>
+      <w:r>
+        <w:t xml:space="preserve"> </w:t>
+      </w:r>
+      <w:r>
+        <w:t>(entero)</w:t>
+      </w:r>
+      <w:r>
+        <w:t xml:space="preserve"> de cada libro en el registro Libro; y la cantidad de libros en el entero </w:t>
+      </w:r>
+      <w:proofErr w:type="spellStart"/>
+      <w:r>
+        <w:t>numLibros</w:t>
+      </w:r>
+      <w:proofErr w:type="spellEnd"/>
+      <w:r>
+        <w:t>.</w:t>
+      </w:r>
+    </w:p>
+    <w:p>
+      <w:pPr>
+        <w:jc w:val="both"/>
+      </w:pPr>
+      <w:r>
+        <w:t>Proceso: pregunta cuantos libros se quieren añadir con un máximo de 15, después, pide los datos de título, autor y año de tantos como se ha pedido. Guarda esa información en el registro Libros</w:t>
+      </w:r>
+      <w:r>
+        <w:t>.</w:t>
       </w:r>
     </w:p>
     <w:p>
@@ -1245,7 +1121,7 @@
                     <pic:cNvPicPr/>
                   </pic:nvPicPr>
                   <pic:blipFill>
-                    <a:blip r:embed="rId18"/>
+                    <a:blip r:embed="rId13"/>
                     <a:stretch>
                       <a:fillRect/>
                     </a:stretch>
@@ -1268,88 +1144,152 @@
     </w:p>
     <w:p>
       <w:pPr>
-        <w:pStyle w:val="ListParagraph"/>
+        <w:pStyle w:val="Prrafodelista"/>
         <w:numPr>
           <w:ilvl w:val="1"/>
           <w:numId w:val="19"/>
         </w:numPr>
       </w:pPr>
       <w:r>
-        <w:rPr>
-          <w:noProof/>
-        </w:rPr>
+        <w:t xml:space="preserve">REGISTRO </w:t>
+      </w:r>
+      <w:r>
+        <w:t>U</w:t>
+      </w:r>
+      <w:r>
+        <w:t>SUARIOS</w:t>
+      </w:r>
+    </w:p>
+    <w:p>
+      <w:pPr>
+        <w:jc w:val="both"/>
+      </w:pPr>
+      <w:r>
         <w:lastRenderedPageBreak/>
-        <w:drawing>
-          <wp:anchor distT="0" distB="0" distL="114300" distR="114300" simplePos="0" relativeHeight="251661312" behindDoc="0" locked="0" layoutInCell="1" allowOverlap="1" wp14:anchorId="427AE5D3" wp14:editId="2513DA47">
-            <wp:simplePos x="0" y="0"/>
-            <wp:positionH relativeFrom="margin">
-              <wp:align>left</wp:align>
-            </wp:positionH>
-            <wp:positionV relativeFrom="paragraph">
-              <wp:posOffset>261620</wp:posOffset>
-            </wp:positionV>
-            <wp:extent cx="5375275" cy="3872865"/>
-            <wp:effectExtent l="0" t="0" r="0" b="0"/>
-            <wp:wrapTopAndBottom/>
-            <wp:docPr id="830938602" name="Picture 1" descr="A screenshot of a computer program&#10;&#10;Description automatically generated"/>
-            <wp:cNvGraphicFramePr>
-              <a:graphicFrameLocks xmlns:a="http://schemas.openxmlformats.org/drawingml/2006/main" noChangeAspect="1"/>
-            </wp:cNvGraphicFramePr>
-            <a:graphic xmlns:a="http://schemas.openxmlformats.org/drawingml/2006/main">
-              <a:graphicData uri="http://schemas.openxmlformats.org/drawingml/2006/picture">
-                <pic:pic xmlns:pic="http://schemas.openxmlformats.org/drawingml/2006/picture">
-                  <pic:nvPicPr>
-                    <pic:cNvPr id="830938602" name="Picture 1" descr="A screenshot of a computer program&#10;&#10;Description automatically generated"/>
-                    <pic:cNvPicPr/>
-                  </pic:nvPicPr>
-                  <pic:blipFill>
-                    <a:blip r:embed="rId19">
-                      <a:extLst>
-                        <a:ext uri="{28A0092B-C50C-407E-A947-70E740481C1C}">
-                          <a14:useLocalDpi xmlns:a14="http://schemas.microsoft.com/office/drawing/2010/main" val="0"/>
-                        </a:ext>
-                      </a:extLst>
-                    </a:blip>
-                    <a:stretch>
-                      <a:fillRect/>
-                    </a:stretch>
-                  </pic:blipFill>
-                  <pic:spPr>
-                    <a:xfrm>
-                      <a:off x="0" y="0"/>
-                      <a:ext cx="5375275" cy="3872865"/>
-                    </a:xfrm>
-                    <a:prstGeom prst="rect">
-                      <a:avLst/>
-                    </a:prstGeom>
-                  </pic:spPr>
-                </pic:pic>
-              </a:graphicData>
-            </a:graphic>
-          </wp:anchor>
-        </w:drawing>
-      </w:r>
-      <w:r>
-        <w:t>Subprograma registrarUsuarios</w:t>
-      </w:r>
-      <w:r>
-        <w:t>()</w:t>
-      </w:r>
-    </w:p>
-    <w:p>
-      <w:pPr>
-        <w:pStyle w:val="ListParagraph"/>
-        <w:ind w:left="420"/>
-      </w:pPr>
-    </w:p>
-    <w:p>
-      <w:pPr>
-        <w:ind w:left="284"/>
-        <w:jc w:val="center"/>
-        <w:rPr>
-          <w:szCs w:val="30"/>
-        </w:rPr>
-      </w:pPr>
+        <w:t xml:space="preserve">Nombre del subprograma: </w:t>
+      </w:r>
+      <w:proofErr w:type="spellStart"/>
+      <w:r>
+        <w:t>registrar</w:t>
+      </w:r>
+      <w:r>
+        <w:t>Usuarios</w:t>
+      </w:r>
+      <w:proofErr w:type="spellEnd"/>
+      <w:r>
+        <w:t xml:space="preserve"> </w:t>
+      </w:r>
+      <w:r>
+        <w:t>().</w:t>
+      </w:r>
+    </w:p>
+    <w:p>
+      <w:pPr>
+        <w:jc w:val="both"/>
+      </w:pPr>
+      <w:r>
+        <w:t>Parámetros de E/: no tiene</w:t>
+      </w:r>
+      <w:r>
+        <w:t>.</w:t>
+      </w:r>
+    </w:p>
+    <w:p>
+      <w:pPr>
+        <w:jc w:val="both"/>
+      </w:pPr>
+      <w:proofErr w:type="spellStart"/>
+      <w:r>
+        <w:t>Parámetors</w:t>
+      </w:r>
+      <w:proofErr w:type="spellEnd"/>
+      <w:r>
+        <w:t xml:space="preserve"> de S/: los datos de </w:t>
+      </w:r>
+      <w:r>
+        <w:t>nombre</w:t>
+      </w:r>
+      <w:r>
+        <w:t xml:space="preserve">, </w:t>
+      </w:r>
+      <w:r>
+        <w:t xml:space="preserve">dirección </w:t>
+      </w:r>
+      <w:r>
+        <w:t xml:space="preserve">(cadenas de caracteres) y </w:t>
+      </w:r>
+      <w:r>
+        <w:t xml:space="preserve">número de </w:t>
+      </w:r>
+      <w:proofErr w:type="gramStart"/>
+      <w:r>
+        <w:t>carnet</w:t>
+      </w:r>
+      <w:proofErr w:type="gramEnd"/>
+      <w:r>
+        <w:t xml:space="preserve"> (entero) de cada </w:t>
+      </w:r>
+      <w:r>
+        <w:t>usuario</w:t>
+      </w:r>
+      <w:r>
+        <w:t xml:space="preserve"> en el registro </w:t>
+      </w:r>
+      <w:r>
+        <w:t>Usuario</w:t>
+      </w:r>
+      <w:r>
+        <w:t xml:space="preserve">; y la cantidad de </w:t>
+      </w:r>
+      <w:r>
+        <w:t>usuarios</w:t>
+      </w:r>
+      <w:r>
+        <w:t xml:space="preserve"> en el entero </w:t>
+      </w:r>
+      <w:proofErr w:type="spellStart"/>
+      <w:r>
+        <w:t>num</w:t>
+      </w:r>
+      <w:r>
+        <w:t>Usuarios</w:t>
+      </w:r>
+      <w:proofErr w:type="spellEnd"/>
+      <w:r>
+        <w:t>.</w:t>
+      </w:r>
+    </w:p>
+    <w:p>
+      <w:pPr>
+        <w:jc w:val="both"/>
+      </w:pPr>
+      <w:r>
+        <w:t xml:space="preserve">Proceso: pregunta cuantos </w:t>
+      </w:r>
+      <w:r>
+        <w:t>usuarios</w:t>
+      </w:r>
+      <w:r>
+        <w:t xml:space="preserve"> se quieren añadir con un máximo de 1</w:t>
+      </w:r>
+      <w:r>
+        <w:t>0</w:t>
+      </w:r>
+      <w:r>
+        <w:t xml:space="preserve">, después, pide los datos de </w:t>
+      </w:r>
+      <w:r>
+        <w:t>nombre, número y dirección</w:t>
+      </w:r>
+      <w:r>
+        <w:t xml:space="preserve"> de tantos como se ha pedido. Guarda esa información en el registro</w:t>
+      </w:r>
+      <w:r>
+        <w:t xml:space="preserve"> Usuario</w:t>
+      </w:r>
+      <w:r>
+        <w:t>.</w:t>
+      </w:r>
     </w:p>
     <w:p>
       <w:pPr>
@@ -1395,7 +1335,7 @@
                     <pic:cNvPicPr/>
                   </pic:nvPicPr>
                   <pic:blipFill>
-                    <a:blip r:embed="rId20"/>
+                    <a:blip r:embed="rId14"/>
                     <a:stretch>
                       <a:fillRect/>
                     </a:stretch>
@@ -1418,7 +1358,7 @@
     </w:p>
     <w:p>
       <w:pPr>
-        <w:pStyle w:val="ListParagraph"/>
+        <w:pStyle w:val="Prrafodelista"/>
         <w:numPr>
           <w:ilvl w:val="1"/>
           <w:numId w:val="19"/>
@@ -1429,83 +1369,143 @@
       </w:pPr>
       <w:r>
         <w:rPr>
-          <w:noProof/>
+          <w:szCs w:val="30"/>
+        </w:rPr>
+        <w:t>REGISTRO PRÉSTAMOS</w:t>
+      </w:r>
+    </w:p>
+    <w:p>
+      <w:pPr>
+        <w:jc w:val="both"/>
+      </w:pPr>
+      <w:r>
+        <w:t xml:space="preserve">Nombre del subprograma: </w:t>
+      </w:r>
+      <w:proofErr w:type="spellStart"/>
+      <w:r>
+        <w:t>registrar</w:t>
+      </w:r>
+      <w:r>
+        <w:t>Prestamos</w:t>
+      </w:r>
+      <w:proofErr w:type="spellEnd"/>
+      <w:r>
+        <w:t xml:space="preserve"> ().</w:t>
+      </w:r>
+    </w:p>
+    <w:p>
+      <w:pPr>
+        <w:jc w:val="both"/>
+      </w:pPr>
+      <w:r>
+        <w:t xml:space="preserve">Parámetros de E/: los datos de nombre, dirección (cadenas de caracteres) y número de </w:t>
+      </w:r>
+      <w:proofErr w:type="gramStart"/>
+      <w:r>
+        <w:t>carnet</w:t>
+      </w:r>
+      <w:proofErr w:type="gramEnd"/>
+      <w:r>
+        <w:t xml:space="preserve"> (entero) de cada usuario </w:t>
+      </w:r>
+      <w:r>
+        <w:t>d</w:t>
+      </w:r>
+      <w:r>
+        <w:t>el registro Usuario</w:t>
+      </w:r>
+      <w:r>
+        <w:t xml:space="preserve">; </w:t>
+      </w:r>
+      <w:r>
+        <w:t xml:space="preserve">los datos de título, autor (cadenas de caracteres) y año de publicación (entero) de cada libro </w:t>
+      </w:r>
+      <w:r>
+        <w:t>d</w:t>
+      </w:r>
+      <w:r>
+        <w:t>el registro Libro</w:t>
+      </w:r>
+      <w:r>
+        <w:t xml:space="preserve">; los números enteros </w:t>
+      </w:r>
+      <w:proofErr w:type="spellStart"/>
+      <w:r>
+        <w:t>numLibros</w:t>
+      </w:r>
+      <w:proofErr w:type="spellEnd"/>
+      <w:r>
+        <w:t xml:space="preserve"> y </w:t>
+      </w:r>
+      <w:proofErr w:type="spellStart"/>
+      <w:r>
+        <w:t>numUsuarios</w:t>
+      </w:r>
+      <w:proofErr w:type="spellEnd"/>
+      <w:r>
+        <w:t>.</w:t>
+      </w:r>
+    </w:p>
+    <w:p>
+      <w:pPr>
+        <w:jc w:val="both"/>
+      </w:pPr>
+      <w:proofErr w:type="spellStart"/>
+      <w:r>
+        <w:t>Parámetors</w:t>
+      </w:r>
+      <w:proofErr w:type="spellEnd"/>
+      <w:r>
+        <w:t xml:space="preserve"> de S/:</w:t>
+      </w:r>
+      <w:r>
+        <w:t xml:space="preserve"> el array bidimensional prestamos[usuarios][libros], compuesto de enteros.</w:t>
+      </w:r>
+    </w:p>
+    <w:p>
+      <w:pPr>
+        <w:jc w:val="both"/>
+      </w:pPr>
+      <w:r>
+        <w:t xml:space="preserve">Proceso: </w:t>
+      </w:r>
+      <w:r>
+        <w:t>muestra</w:t>
+      </w:r>
+      <w:r>
+        <w:t xml:space="preserve"> usuario</w:t>
+      </w:r>
+      <w:r>
+        <w:t xml:space="preserve"> a usuario y, entre uno y otro, muestra el título de los libros y pregunta cuántas veces ha cogido prestado el libro ese usuario</w:t>
+      </w:r>
+      <w:r>
+        <w:t>. Guarda esa información en el</w:t>
+      </w:r>
+      <w:r>
+        <w:t xml:space="preserve"> array préstamo</w:t>
+      </w:r>
+      <w:r>
+        <w:t>.</w:t>
+      </w:r>
+    </w:p>
+    <w:p>
+      <w:pPr>
+        <w:rPr>
+          <w:szCs w:val="30"/>
+        </w:rPr>
+      </w:pPr>
+    </w:p>
+    <w:p>
+      <w:pPr>
+        <w:rPr>
+          <w:szCs w:val="30"/>
+        </w:rPr>
+      </w:pPr>
+      <w:r>
+        <w:rPr>
           <w:szCs w:val="30"/>
         </w:rPr>
         <w:lastRenderedPageBreak/>
-        <w:drawing>
-          <wp:anchor distT="0" distB="0" distL="114300" distR="114300" simplePos="0" relativeHeight="251663360" behindDoc="0" locked="0" layoutInCell="1" allowOverlap="1" wp14:anchorId="13134C0A" wp14:editId="065CFE65">
-            <wp:simplePos x="0" y="0"/>
-            <wp:positionH relativeFrom="margin">
-              <wp:align>center</wp:align>
-            </wp:positionH>
-            <wp:positionV relativeFrom="paragraph">
-              <wp:posOffset>267804</wp:posOffset>
-            </wp:positionV>
-            <wp:extent cx="6366510" cy="2313305"/>
-            <wp:effectExtent l="0" t="0" r="0" b="0"/>
-            <wp:wrapTopAndBottom/>
-            <wp:docPr id="985110860" name="Picture 1" descr="A screenshot of a computer code&#10;&#10;Description automatically generated"/>
-            <wp:cNvGraphicFramePr>
-              <a:graphicFrameLocks xmlns:a="http://schemas.openxmlformats.org/drawingml/2006/main" noChangeAspect="1"/>
-            </wp:cNvGraphicFramePr>
-            <a:graphic xmlns:a="http://schemas.openxmlformats.org/drawingml/2006/main">
-              <a:graphicData uri="http://schemas.openxmlformats.org/drawingml/2006/picture">
-                <pic:pic xmlns:pic="http://schemas.openxmlformats.org/drawingml/2006/picture">
-                  <pic:nvPicPr>
-                    <pic:cNvPr id="985110860" name="Picture 1" descr="A screenshot of a computer code&#10;&#10;Description automatically generated"/>
-                    <pic:cNvPicPr/>
-                  </pic:nvPicPr>
-                  <pic:blipFill>
-                    <a:blip r:embed="rId21">
-                      <a:extLst>
-                        <a:ext uri="{28A0092B-C50C-407E-A947-70E740481C1C}">
-                          <a14:useLocalDpi xmlns:a14="http://schemas.microsoft.com/office/drawing/2010/main" val="0"/>
-                        </a:ext>
-                      </a:extLst>
-                    </a:blip>
-                    <a:stretch>
-                      <a:fillRect/>
-                    </a:stretch>
-                  </pic:blipFill>
-                  <pic:spPr>
-                    <a:xfrm>
-                      <a:off x="0" y="0"/>
-                      <a:ext cx="6366510" cy="2313305"/>
-                    </a:xfrm>
-                    <a:prstGeom prst="rect">
-                      <a:avLst/>
-                    </a:prstGeom>
-                  </pic:spPr>
-                </pic:pic>
-              </a:graphicData>
-            </a:graphic>
-            <wp14:sizeRelH relativeFrom="page">
-              <wp14:pctWidth>0</wp14:pctWidth>
-            </wp14:sizeRelH>
-            <wp14:sizeRelV relativeFrom="page">
-              <wp14:pctHeight>0</wp14:pctHeight>
-            </wp14:sizeRelV>
-          </wp:anchor>
-        </w:drawing>
-      </w:r>
-      <w:r>
-        <w:rPr>
-          <w:szCs w:val="30"/>
-        </w:rPr>
-        <w:t>Subprograma registrarPrestamos()</w:t>
-      </w:r>
-    </w:p>
-    <w:p>
-      <w:pPr>
-        <w:rPr>
-          <w:szCs w:val="30"/>
-        </w:rPr>
-      </w:pPr>
-      <w:r>
-        <w:rPr>
-          <w:szCs w:val="30"/>
-        </w:rPr>
         <w:t>Que tiene el siguiente aspecto por consola</w:t>
       </w:r>
       <w:r>
@@ -1550,7 +1550,7 @@
                     <pic:cNvPicPr/>
                   </pic:nvPicPr>
                   <pic:blipFill>
-                    <a:blip r:embed="rId22"/>
+                    <a:blip r:embed="rId15"/>
                     <a:stretch>
                       <a:fillRect/>
                     </a:stretch>
@@ -1582,7 +1582,7 @@
     </w:p>
     <w:p>
       <w:pPr>
-        <w:pStyle w:val="ListParagraph"/>
+        <w:pStyle w:val="Prrafodelista"/>
         <w:numPr>
           <w:ilvl w:val="1"/>
           <w:numId w:val="19"/>
@@ -1610,7 +1610,7 @@
         <w:rPr>
           <w:szCs w:val="30"/>
         </w:rPr>
-        <w:t>El menú presenta el siguiente aspecto por consola:</w:t>
+        <w:t>Después de recabar toda esa información, muestra el siguiente menú y el usuario elige una opción:</w:t>
       </w:r>
     </w:p>
     <w:p>
@@ -1641,7 +1641,7 @@
                     <pic:cNvPicPr/>
                   </pic:nvPicPr>
                   <pic:blipFill>
-                    <a:blip r:embed="rId23"/>
+                    <a:blip r:embed="rId16"/>
                     <a:stretch>
                       <a:fillRect/>
                     </a:stretch>
@@ -1672,7 +1672,7 @@
     </w:p>
     <w:p>
       <w:pPr>
-        <w:pStyle w:val="ListParagraph"/>
+        <w:pStyle w:val="Prrafodelista"/>
         <w:numPr>
           <w:ilvl w:val="0"/>
           <w:numId w:val="19"/>
@@ -1685,34 +1685,121 @@
         <w:rPr>
           <w:szCs w:val="30"/>
         </w:rPr>
+        <w:t>Opción 1: Listado de libros</w:t>
+      </w:r>
+    </w:p>
+    <w:p>
+      <w:pPr>
+        <w:jc w:val="both"/>
+      </w:pPr>
+      <w:r>
+        <w:t xml:space="preserve">Nombre del subprograma: </w:t>
+      </w:r>
+      <w:proofErr w:type="spellStart"/>
+      <w:r>
+        <w:t>listadoLibros</w:t>
+      </w:r>
+      <w:proofErr w:type="spellEnd"/>
+      <w:r>
+        <w:t xml:space="preserve"> ().</w:t>
+      </w:r>
+    </w:p>
+    <w:p>
+      <w:pPr>
+        <w:jc w:val="both"/>
+      </w:pPr>
+      <w:r>
+        <w:t>Parámetros de E/: los datos de título, autor (cadenas de caracteres) y año de publicación (entero) de cada libro del registro Libro;</w:t>
+      </w:r>
+      <w:r>
+        <w:t xml:space="preserve"> y</w:t>
+      </w:r>
+      <w:r>
+        <w:t xml:space="preserve"> </w:t>
+      </w:r>
+      <w:r>
+        <w:t>e</w:t>
+      </w:r>
+      <w:r>
+        <w:t xml:space="preserve">l número entero </w:t>
+      </w:r>
+      <w:proofErr w:type="spellStart"/>
+      <w:r>
+        <w:t>numLibros</w:t>
+      </w:r>
+      <w:proofErr w:type="spellEnd"/>
+      <w:r>
+        <w:t>.</w:t>
+      </w:r>
+    </w:p>
+    <w:p>
+      <w:pPr>
+        <w:jc w:val="both"/>
+      </w:pPr>
+      <w:proofErr w:type="spellStart"/>
+      <w:r>
+        <w:t>Parámetors</w:t>
+      </w:r>
+      <w:proofErr w:type="spellEnd"/>
+      <w:r>
+        <w:t xml:space="preserve"> de S/: </w:t>
+      </w:r>
+      <w:r>
+        <w:t>no hay.</w:t>
+      </w:r>
+    </w:p>
+    <w:p>
+      <w:pPr>
+        <w:jc w:val="both"/>
+      </w:pPr>
+      <w:r>
+        <w:t xml:space="preserve">Proceso: muestra </w:t>
+      </w:r>
+      <w:r>
+        <w:t>por pantalla una tabla que contiene todos los libros que hay en el registro</w:t>
+      </w:r>
+      <w:r>
+        <w:t>,</w:t>
+      </w:r>
+      <w:r>
+        <w:t xml:space="preserve"> con todos los datos</w:t>
+      </w:r>
+      <w:r>
+        <w:t>.</w:t>
+      </w:r>
+    </w:p>
+    <w:p>
+      <w:pPr>
+        <w:rPr>
+          <w:szCs w:val="30"/>
+        </w:rPr>
+      </w:pPr>
+    </w:p>
+    <w:p>
+      <w:pPr>
+        <w:rPr>
+          <w:szCs w:val="30"/>
+        </w:rPr>
+      </w:pPr>
+      <w:r>
+        <w:rPr>
+          <w:szCs w:val="30"/>
+        </w:rPr>
+        <w:t>Al seleccionar esta opción se muestra por pantalla el registro de libros:</w:t>
+      </w:r>
+    </w:p>
+    <w:p>
+      <w:pPr>
+        <w:rPr>
+          <w:szCs w:val="30"/>
+        </w:rPr>
+      </w:pPr>
+      <w:r>
+        <w:rPr>
+          <w:noProof/>
+          <w:szCs w:val="30"/>
+        </w:rPr>
         <w:lastRenderedPageBreak/>
-        <w:t>Opción 1: Listado de libros</w:t>
-      </w:r>
-    </w:p>
-    <w:p>
-      <w:pPr>
-        <w:rPr>
-          <w:szCs w:val="30"/>
-        </w:rPr>
-      </w:pPr>
-      <w:r>
-        <w:rPr>
-          <w:szCs w:val="30"/>
-        </w:rPr>
-        <w:t>Al seleccionar esta opción se muestra por pantalla el registro de libros:</w:t>
-      </w:r>
-    </w:p>
-    <w:p>
-      <w:pPr>
-        <w:rPr>
-          <w:szCs w:val="30"/>
-        </w:rPr>
-      </w:pPr>
-      <w:r>
-        <w:rPr>
-          <w:noProof/>
-          <w:szCs w:val="30"/>
-        </w:rPr>
         <w:drawing>
           <wp:inline distT="0" distB="0" distL="0" distR="0" wp14:anchorId="2CB410CF" wp14:editId="75C7183D">
             <wp:extent cx="4107543" cy="1459182"/>
@@ -1729,7 +1816,7 @@
                     <pic:cNvPicPr/>
                   </pic:nvPicPr>
                   <pic:blipFill>
-                    <a:blip r:embed="rId24"/>
+                    <a:blip r:embed="rId17"/>
                     <a:stretch>
                       <a:fillRect/>
                     </a:stretch>
@@ -1752,109 +1839,14 @@
     </w:p>
     <w:p>
       <w:pPr>
-        <w:pStyle w:val="ListParagraph"/>
-        <w:numPr>
-          <w:ilvl w:val="1"/>
-          <w:numId w:val="19"/>
-        </w:numPr>
-        <w:rPr>
-          <w:szCs w:val="30"/>
-        </w:rPr>
-      </w:pPr>
-      <w:r>
-        <w:rPr>
-          <w:szCs w:val="30"/>
-        </w:rPr>
-        <w:t>Subprograma listadoLibros()</w:t>
-      </w:r>
-    </w:p>
-    <w:p>
-      <w:pPr>
-        <w:ind w:left="284"/>
-        <w:rPr>
-          <w:szCs w:val="30"/>
-        </w:rPr>
-      </w:pPr>
-      <w:r>
-        <w:rPr>
-          <w:szCs w:val="30"/>
-        </w:rPr>
-        <w:t>El código que se ejecuta en esta opción es el siguiente:</w:t>
-      </w:r>
-    </w:p>
-    <w:p>
-      <w:pPr>
-        <w:ind w:left="284"/>
-        <w:rPr>
-          <w:szCs w:val="30"/>
-        </w:rPr>
-      </w:pPr>
-      <w:r>
-        <w:rPr>
-          <w:noProof/>
-          <w:szCs w:val="30"/>
-        </w:rPr>
-        <w:drawing>
-          <wp:inline distT="0" distB="0" distL="0" distR="0" wp14:anchorId="725A2B75" wp14:editId="4B6566D9">
-            <wp:extent cx="4172857" cy="1358239"/>
-            <wp:effectExtent l="0" t="0" r="0" b="0"/>
-            <wp:docPr id="1631577370" name="Picture 1" descr="A computer code with text&#10;&#10;Description automatically generated with medium confidence"/>
-            <wp:cNvGraphicFramePr>
-              <a:graphicFrameLocks xmlns:a="http://schemas.openxmlformats.org/drawingml/2006/main" noChangeAspect="1"/>
-            </wp:cNvGraphicFramePr>
-            <a:graphic xmlns:a="http://schemas.openxmlformats.org/drawingml/2006/main">
-              <a:graphicData uri="http://schemas.openxmlformats.org/drawingml/2006/picture">
-                <pic:pic xmlns:pic="http://schemas.openxmlformats.org/drawingml/2006/picture">
-                  <pic:nvPicPr>
-                    <pic:cNvPr id="1631577370" name="Picture 1" descr="A computer code with text&#10;&#10;Description automatically generated with medium confidence"/>
-                    <pic:cNvPicPr/>
-                  </pic:nvPicPr>
-                  <pic:blipFill>
-                    <a:blip r:embed="rId25"/>
-                    <a:stretch>
-                      <a:fillRect/>
-                    </a:stretch>
-                  </pic:blipFill>
-                  <pic:spPr>
-                    <a:xfrm>
-                      <a:off x="0" y="0"/>
-                      <a:ext cx="4186246" cy="1362597"/>
-                    </a:xfrm>
-                    <a:prstGeom prst="rect">
-                      <a:avLst/>
-                    </a:prstGeom>
-                  </pic:spPr>
-                </pic:pic>
-              </a:graphicData>
-            </a:graphic>
-          </wp:inline>
-        </w:drawing>
-      </w:r>
-    </w:p>
-    <w:p>
-      <w:pPr>
-        <w:rPr>
-          <w:szCs w:val="30"/>
-        </w:rPr>
-      </w:pPr>
-    </w:p>
-    <w:p>
-      <w:pPr>
-        <w:rPr>
-          <w:szCs w:val="30"/>
-        </w:rPr>
-      </w:pPr>
-    </w:p>
-    <w:p>
-      <w:pPr>
-        <w:rPr>
-          <w:szCs w:val="30"/>
-        </w:rPr>
-      </w:pPr>
-    </w:p>
-    <w:p>
-      <w:pPr>
-        <w:pStyle w:val="ListParagraph"/>
+        <w:rPr>
+          <w:szCs w:val="30"/>
+        </w:rPr>
+      </w:pPr>
+    </w:p>
+    <w:p>
+      <w:pPr>
+        <w:pStyle w:val="Prrafodelista"/>
         <w:numPr>
           <w:ilvl w:val="0"/>
           <w:numId w:val="19"/>
@@ -1869,6 +1861,104 @@
         </w:rPr>
         <w:t>Opción 2: listado de usuarios</w:t>
       </w:r>
+    </w:p>
+    <w:p>
+      <w:pPr>
+        <w:jc w:val="both"/>
+      </w:pPr>
+      <w:r>
+        <w:t xml:space="preserve">Nombre del subprograma: </w:t>
+      </w:r>
+      <w:proofErr w:type="spellStart"/>
+      <w:r>
+        <w:t>listado</w:t>
+      </w:r>
+      <w:r>
+        <w:t>Usuarios</w:t>
+      </w:r>
+      <w:proofErr w:type="spellEnd"/>
+      <w:r>
+        <w:t xml:space="preserve"> ().</w:t>
+      </w:r>
+    </w:p>
+    <w:p>
+      <w:pPr>
+        <w:jc w:val="both"/>
+      </w:pPr>
+      <w:r>
+        <w:t>Parámetros de E/:</w:t>
+      </w:r>
+      <w:r>
+        <w:t xml:space="preserve"> </w:t>
+      </w:r>
+      <w:r>
+        <w:t xml:space="preserve">los datos de nombre, dirección (cadenas de caracteres) y número de </w:t>
+      </w:r>
+      <w:proofErr w:type="gramStart"/>
+      <w:r>
+        <w:t>carnet</w:t>
+      </w:r>
+      <w:proofErr w:type="gramEnd"/>
+      <w:r>
+        <w:t xml:space="preserve"> (entero) de cada usuario del registro Usuario</w:t>
+      </w:r>
+      <w:r>
+        <w:t xml:space="preserve">; y el número entero </w:t>
+      </w:r>
+      <w:proofErr w:type="spellStart"/>
+      <w:r>
+        <w:t>numUsuarios</w:t>
+      </w:r>
+      <w:proofErr w:type="spellEnd"/>
+      <w:r>
+        <w:t>.</w:t>
+      </w:r>
+    </w:p>
+    <w:p>
+      <w:pPr>
+        <w:jc w:val="both"/>
+      </w:pPr>
+      <w:proofErr w:type="spellStart"/>
+      <w:r>
+        <w:t>Parámetors</w:t>
+      </w:r>
+      <w:proofErr w:type="spellEnd"/>
+      <w:r>
+        <w:t xml:space="preserve"> de S/: no hay.</w:t>
+      </w:r>
+    </w:p>
+    <w:p>
+      <w:pPr>
+        <w:jc w:val="both"/>
+      </w:pPr>
+      <w:r>
+        <w:t xml:space="preserve">Proceso: muestra por pantalla una tabla que contiene todos los </w:t>
+      </w:r>
+      <w:r>
+        <w:t>usuarios</w:t>
+      </w:r>
+      <w:r>
+        <w:t xml:space="preserve"> que hay en el registro</w:t>
+      </w:r>
+      <w:r>
+        <w:t>,</w:t>
+      </w:r>
+      <w:r>
+        <w:t xml:space="preserve"> con todos </w:t>
+      </w:r>
+      <w:r>
+        <w:t>su</w:t>
+      </w:r>
+      <w:r>
+        <w:t>s datos.</w:t>
+      </w:r>
+    </w:p>
+    <w:p>
+      <w:pPr>
+        <w:rPr>
+          <w:szCs w:val="30"/>
+        </w:rPr>
+      </w:pPr>
     </w:p>
     <w:p>
       <w:pPr>
@@ -1910,7 +2000,7 @@
                     <pic:cNvPicPr/>
                   </pic:nvPicPr>
                   <pic:blipFill>
-                    <a:blip r:embed="rId26"/>
+                    <a:blip r:embed="rId18"/>
                     <a:stretch>
                       <a:fillRect/>
                     </a:stretch>
@@ -1933,125 +2023,15 @@
     </w:p>
     <w:p>
       <w:pPr>
-        <w:rPr>
-          <w:szCs w:val="30"/>
-        </w:rPr>
-      </w:pPr>
-    </w:p>
-    <w:p>
-      <w:pPr>
-        <w:rPr>
-          <w:szCs w:val="30"/>
-        </w:rPr>
-      </w:pPr>
-    </w:p>
-    <w:p>
-      <w:pPr>
-        <w:rPr>
-          <w:szCs w:val="30"/>
-        </w:rPr>
-      </w:pPr>
-    </w:p>
-    <w:p>
-      <w:pPr>
-        <w:rPr>
-          <w:szCs w:val="30"/>
-        </w:rPr>
-      </w:pPr>
-    </w:p>
-    <w:p>
-      <w:pPr>
-        <w:pStyle w:val="ListParagraph"/>
-        <w:numPr>
-          <w:ilvl w:val="1"/>
-          <w:numId w:val="19"/>
-        </w:numPr>
-        <w:rPr>
-          <w:szCs w:val="30"/>
-        </w:rPr>
-      </w:pPr>
-      <w:r>
-        <w:rPr>
-          <w:szCs w:val="30"/>
-        </w:rPr>
-        <w:lastRenderedPageBreak/>
-        <w:t>Subprograma listadoUsuarios()</w:t>
-      </w:r>
-    </w:p>
-    <w:p>
-      <w:pPr>
         <w:ind w:left="284"/>
         <w:rPr>
           <w:szCs w:val="30"/>
         </w:rPr>
       </w:pPr>
-      <w:r>
-        <w:rPr>
-          <w:szCs w:val="30"/>
-        </w:rPr>
-        <w:t>Este es el encargado de que se muestre por pantalla el registro de usuarios, esta formado con el siguiente código:</w:t>
-      </w:r>
-    </w:p>
-    <w:p>
-      <w:pPr>
-        <w:ind w:left="284"/>
-        <w:rPr>
-          <w:szCs w:val="30"/>
-        </w:rPr>
-      </w:pPr>
-      <w:r>
-        <w:rPr>
-          <w:noProof/>
-          <w:szCs w:val="30"/>
-        </w:rPr>
-        <w:drawing>
-          <wp:inline distT="0" distB="0" distL="0" distR="0" wp14:anchorId="408B13BD" wp14:editId="38B61BEA">
-            <wp:extent cx="5400040" cy="2311400"/>
-            <wp:effectExtent l="0" t="0" r="0" b="0"/>
-            <wp:docPr id="153298904" name="Picture 1"/>
-            <wp:cNvGraphicFramePr>
-              <a:graphicFrameLocks xmlns:a="http://schemas.openxmlformats.org/drawingml/2006/main" noChangeAspect="1"/>
-            </wp:cNvGraphicFramePr>
-            <a:graphic xmlns:a="http://schemas.openxmlformats.org/drawingml/2006/main">
-              <a:graphicData uri="http://schemas.openxmlformats.org/drawingml/2006/picture">
-                <pic:pic xmlns:pic="http://schemas.openxmlformats.org/drawingml/2006/picture">
-                  <pic:nvPicPr>
-                    <pic:cNvPr id="153298904" name=""/>
-                    <pic:cNvPicPr/>
-                  </pic:nvPicPr>
-                  <pic:blipFill>
-                    <a:blip r:embed="rId27"/>
-                    <a:stretch>
-                      <a:fillRect/>
-                    </a:stretch>
-                  </pic:blipFill>
-                  <pic:spPr>
-                    <a:xfrm>
-                      <a:off x="0" y="0"/>
-                      <a:ext cx="5400040" cy="2311400"/>
-                    </a:xfrm>
-                    <a:prstGeom prst="rect">
-                      <a:avLst/>
-                    </a:prstGeom>
-                  </pic:spPr>
-                </pic:pic>
-              </a:graphicData>
-            </a:graphic>
-          </wp:inline>
-        </w:drawing>
-      </w:r>
-    </w:p>
-    <w:p>
-      <w:pPr>
-        <w:ind w:left="284"/>
-        <w:rPr>
-          <w:szCs w:val="30"/>
-        </w:rPr>
-      </w:pPr>
-    </w:p>
-    <w:p>
-      <w:pPr>
-        <w:pStyle w:val="ListParagraph"/>
+    </w:p>
+    <w:p>
+      <w:pPr>
+        <w:pStyle w:val="Prrafodelista"/>
         <w:numPr>
           <w:ilvl w:val="0"/>
           <w:numId w:val="19"/>
@@ -2072,6 +2052,107 @@
         </w:rPr>
         <w:t>préstamos</w:t>
       </w:r>
+    </w:p>
+    <w:p>
+      <w:pPr>
+        <w:jc w:val="both"/>
+      </w:pPr>
+      <w:r>
+        <w:t>Nombre del subprograma:</w:t>
+      </w:r>
+      <w:r>
+        <w:t xml:space="preserve"> </w:t>
+      </w:r>
+      <w:proofErr w:type="spellStart"/>
+      <w:r>
+        <w:t>informePrestamos</w:t>
+      </w:r>
+      <w:proofErr w:type="spellEnd"/>
+      <w:r>
+        <w:t xml:space="preserve"> ().</w:t>
+      </w:r>
+    </w:p>
+    <w:p>
+      <w:pPr>
+        <w:jc w:val="both"/>
+      </w:pPr>
+      <w:r>
+        <w:t>Parámetros de E/:</w:t>
+      </w:r>
+      <w:r>
+        <w:t xml:space="preserve"> </w:t>
+      </w:r>
+      <w:r>
+        <w:t xml:space="preserve">los datos de nombre, dirección (cadenas de caracteres) y número de </w:t>
+      </w:r>
+      <w:proofErr w:type="gramStart"/>
+      <w:r>
+        <w:t>carnet</w:t>
+      </w:r>
+      <w:proofErr w:type="gramEnd"/>
+      <w:r>
+        <w:t xml:space="preserve"> (entero) de cada usuario del registro Usuario; los datos de título, autor (cadenas de caracteres) y año de publicación (entero) de cada libro del registro Libro; los números enteros </w:t>
+      </w:r>
+      <w:proofErr w:type="spellStart"/>
+      <w:r>
+        <w:t>numLibros</w:t>
+      </w:r>
+      <w:proofErr w:type="spellEnd"/>
+      <w:r>
+        <w:t xml:space="preserve"> y </w:t>
+      </w:r>
+      <w:proofErr w:type="spellStart"/>
+      <w:r>
+        <w:t>numUsuarios</w:t>
+      </w:r>
+      <w:proofErr w:type="spellEnd"/>
+      <w:r>
+        <w:t>; y el array bidimensional de enteros préstamos</w:t>
+      </w:r>
+      <w:r>
+        <w:t>.</w:t>
+      </w:r>
+    </w:p>
+    <w:p>
+      <w:pPr>
+        <w:jc w:val="both"/>
+      </w:pPr>
+      <w:proofErr w:type="spellStart"/>
+      <w:r>
+        <w:t>Parámetors</w:t>
+      </w:r>
+      <w:proofErr w:type="spellEnd"/>
+      <w:r>
+        <w:t xml:space="preserve"> de S/: no hay.</w:t>
+      </w:r>
+    </w:p>
+    <w:p>
+      <w:pPr>
+        <w:jc w:val="both"/>
+      </w:pPr>
+      <w:r>
+        <w:lastRenderedPageBreak/>
+        <w:t xml:space="preserve">Proceso: muestra por pantalla una tabla que </w:t>
+      </w:r>
+      <w:r>
+        <w:t xml:space="preserve">muestra todos los préstamos por </w:t>
+      </w:r>
+      <w:r>
+        <w:t>libro</w:t>
+      </w:r>
+      <w:r>
+        <w:t xml:space="preserve"> que ha hecho cada usuario junto con el total de préstamos</w:t>
+      </w:r>
+      <w:r>
+        <w:t>.</w:t>
+      </w:r>
+    </w:p>
+    <w:p>
+      <w:pPr>
+        <w:rPr>
+          <w:szCs w:val="30"/>
+        </w:rPr>
+      </w:pPr>
     </w:p>
     <w:p>
       <w:pPr>
@@ -2113,7 +2194,7 @@
                     <pic:cNvPicPr/>
                   </pic:nvPicPr>
                   <pic:blipFill>
-                    <a:blip r:embed="rId28"/>
+                    <a:blip r:embed="rId19"/>
                     <a:stretch>
                       <a:fillRect/>
                     </a:stretch>
@@ -2136,135 +2217,6 @@
     </w:p>
     <w:p>
       <w:pPr>
-        <w:rPr>
-          <w:szCs w:val="30"/>
-        </w:rPr>
-      </w:pPr>
-    </w:p>
-    <w:p>
-      <w:pPr>
-        <w:rPr>
-          <w:szCs w:val="30"/>
-        </w:rPr>
-      </w:pPr>
-    </w:p>
-    <w:p>
-      <w:pPr>
-        <w:rPr>
-          <w:szCs w:val="30"/>
-        </w:rPr>
-      </w:pPr>
-    </w:p>
-    <w:p>
-      <w:pPr>
-        <w:rPr>
-          <w:szCs w:val="30"/>
-        </w:rPr>
-      </w:pPr>
-    </w:p>
-    <w:p>
-      <w:pPr>
-        <w:rPr>
-          <w:szCs w:val="30"/>
-        </w:rPr>
-      </w:pPr>
-    </w:p>
-    <w:p>
-      <w:pPr>
-        <w:pStyle w:val="ListParagraph"/>
-        <w:numPr>
-          <w:ilvl w:val="1"/>
-          <w:numId w:val="19"/>
-        </w:numPr>
-        <w:rPr>
-          <w:szCs w:val="30"/>
-        </w:rPr>
-      </w:pPr>
-      <w:r>
-        <w:rPr>
-          <w:szCs w:val="30"/>
-        </w:rPr>
-        <w:lastRenderedPageBreak/>
-        <w:t>Subprograma listadoPrestamos()</w:t>
-      </w:r>
-    </w:p>
-    <w:p>
-      <w:pPr>
-        <w:ind w:left="284"/>
-        <w:rPr>
-          <w:szCs w:val="30"/>
-        </w:rPr>
-      </w:pPr>
-      <w:r>
-        <w:rPr>
-          <w:noProof/>
-          <w:szCs w:val="30"/>
-        </w:rPr>
-        <w:drawing>
-          <wp:anchor distT="0" distB="0" distL="114300" distR="114300" simplePos="0" relativeHeight="251664384" behindDoc="0" locked="0" layoutInCell="1" allowOverlap="1" wp14:anchorId="1533B8B5" wp14:editId="74074A55">
-            <wp:simplePos x="0" y="0"/>
-            <wp:positionH relativeFrom="margin">
-              <wp:posOffset>-194945</wp:posOffset>
-            </wp:positionH>
-            <wp:positionV relativeFrom="paragraph">
-              <wp:posOffset>314960</wp:posOffset>
-            </wp:positionV>
-            <wp:extent cx="5515610" cy="3162300"/>
-            <wp:effectExtent l="0" t="0" r="8890" b="0"/>
-            <wp:wrapTopAndBottom/>
-            <wp:docPr id="841174045" name="Picture 1" descr="A screenshot of a computer code&#10;&#10;Description automatically generated"/>
-            <wp:cNvGraphicFramePr>
-              <a:graphicFrameLocks xmlns:a="http://schemas.openxmlformats.org/drawingml/2006/main" noChangeAspect="1"/>
-            </wp:cNvGraphicFramePr>
-            <a:graphic xmlns:a="http://schemas.openxmlformats.org/drawingml/2006/main">
-              <a:graphicData uri="http://schemas.openxmlformats.org/drawingml/2006/picture">
-                <pic:pic xmlns:pic="http://schemas.openxmlformats.org/drawingml/2006/picture">
-                  <pic:nvPicPr>
-                    <pic:cNvPr id="841174045" name="Picture 1" descr="A screenshot of a computer code&#10;&#10;Description automatically generated"/>
-                    <pic:cNvPicPr/>
-                  </pic:nvPicPr>
-                  <pic:blipFill>
-                    <a:blip r:embed="rId29">
-                      <a:extLst>
-                        <a:ext uri="{28A0092B-C50C-407E-A947-70E740481C1C}">
-                          <a14:useLocalDpi xmlns:a14="http://schemas.microsoft.com/office/drawing/2010/main" val="0"/>
-                        </a:ext>
-                      </a:extLst>
-                    </a:blip>
-                    <a:stretch>
-                      <a:fillRect/>
-                    </a:stretch>
-                  </pic:blipFill>
-                  <pic:spPr>
-                    <a:xfrm>
-                      <a:off x="0" y="0"/>
-                      <a:ext cx="5515610" cy="3162300"/>
-                    </a:xfrm>
-                    <a:prstGeom prst="rect">
-                      <a:avLst/>
-                    </a:prstGeom>
-                  </pic:spPr>
-                </pic:pic>
-              </a:graphicData>
-            </a:graphic>
-            <wp14:sizeRelH relativeFrom="margin">
-              <wp14:pctWidth>0</wp14:pctWidth>
-            </wp14:sizeRelH>
-            <wp14:sizeRelV relativeFrom="margin">
-              <wp14:pctHeight>0</wp14:pctHeight>
-            </wp14:sizeRelV>
-          </wp:anchor>
-        </w:drawing>
-      </w:r>
-      <w:r>
-        <w:rPr>
-          <w:szCs w:val="30"/>
-        </w:rPr>
-        <w:t>El subprograma está formado con el siguiente código:</w:t>
-      </w:r>
-    </w:p>
-    <w:p>
-      <w:pPr>
         <w:ind w:left="284"/>
         <w:jc w:val="center"/>
         <w:rPr>
@@ -2274,25 +2226,7 @@
     </w:p>
     <w:p>
       <w:pPr>
-        <w:ind w:left="284"/>
-        <w:jc w:val="center"/>
-        <w:rPr>
-          <w:szCs w:val="30"/>
-        </w:rPr>
-      </w:pPr>
-    </w:p>
-    <w:p>
-      <w:pPr>
-        <w:ind w:left="284"/>
-        <w:jc w:val="center"/>
-        <w:rPr>
-          <w:szCs w:val="30"/>
-        </w:rPr>
-      </w:pPr>
-    </w:p>
-    <w:p>
-      <w:pPr>
-        <w:pStyle w:val="ListParagraph"/>
+        <w:pStyle w:val="Prrafodelista"/>
         <w:numPr>
           <w:ilvl w:val="0"/>
           <w:numId w:val="19"/>
@@ -2307,6 +2241,89 @@
         </w:rPr>
         <w:t>Opción 4: Libro más prestado</w:t>
       </w:r>
+    </w:p>
+    <w:p>
+      <w:pPr>
+        <w:jc w:val="both"/>
+      </w:pPr>
+      <w:r>
+        <w:t>Nombre del subprograma:</w:t>
+      </w:r>
+      <w:r>
+        <w:t xml:space="preserve"> </w:t>
+      </w:r>
+      <w:proofErr w:type="spellStart"/>
+      <w:r>
+        <w:t>mostrarLibroMasPrestado</w:t>
+      </w:r>
+      <w:proofErr w:type="spellEnd"/>
+      <w:r>
+        <w:t xml:space="preserve"> ().</w:t>
+      </w:r>
+    </w:p>
+    <w:p>
+      <w:pPr>
+        <w:jc w:val="both"/>
+      </w:pPr>
+      <w:r>
+        <w:t>Parámetros de E/:</w:t>
+      </w:r>
+      <w:r>
+        <w:t xml:space="preserve"> </w:t>
+      </w:r>
+      <w:r>
+        <w:t xml:space="preserve">los datos de título, autor (cadenas de caracteres) y año de publicación (entero) de cada libro del registro Libro; los números enteros </w:t>
+      </w:r>
+      <w:proofErr w:type="spellStart"/>
+      <w:r>
+        <w:t>numLibros</w:t>
+      </w:r>
+      <w:proofErr w:type="spellEnd"/>
+      <w:r>
+        <w:t xml:space="preserve"> y </w:t>
+      </w:r>
+      <w:proofErr w:type="spellStart"/>
+      <w:r>
+        <w:t>numUsuarios</w:t>
+      </w:r>
+      <w:proofErr w:type="spellEnd"/>
+      <w:r>
+        <w:t>; y el array bidimensional de enteros préstamos.</w:t>
+      </w:r>
+    </w:p>
+    <w:p>
+      <w:pPr>
+        <w:jc w:val="both"/>
+      </w:pPr>
+      <w:proofErr w:type="spellStart"/>
+      <w:r>
+        <w:t>Parámetors</w:t>
+      </w:r>
+      <w:proofErr w:type="spellEnd"/>
+      <w:r>
+        <w:t xml:space="preserve"> de S/: no hay.</w:t>
+      </w:r>
+    </w:p>
+    <w:p>
+      <w:pPr>
+        <w:jc w:val="both"/>
+      </w:pPr>
+      <w:r>
+        <w:t xml:space="preserve">Proceso: muestra por pantalla </w:t>
+      </w:r>
+      <w:r>
+        <w:t>el título del libro que más veces ha sido prestado junto con la cantidad total de veces</w:t>
+      </w:r>
+      <w:r>
+        <w:t>.</w:t>
+      </w:r>
+    </w:p>
+    <w:p>
+      <w:pPr>
+        <w:rPr>
+          <w:szCs w:val="30"/>
+        </w:rPr>
+      </w:pPr>
     </w:p>
     <w:p>
       <w:pPr>
@@ -2348,7 +2365,7 @@
                     <pic:cNvPicPr/>
                   </pic:nvPicPr>
                   <pic:blipFill>
-                    <a:blip r:embed="rId30"/>
+                    <a:blip r:embed="rId20"/>
                     <a:stretch>
                       <a:fillRect/>
                     </a:stretch>
@@ -2371,147 +2388,15 @@
     </w:p>
     <w:p>
       <w:pPr>
-        <w:rPr>
-          <w:szCs w:val="30"/>
-        </w:rPr>
-      </w:pPr>
-    </w:p>
-    <w:p>
-      <w:pPr>
-        <w:rPr>
-          <w:szCs w:val="30"/>
-        </w:rPr>
-      </w:pPr>
-    </w:p>
-    <w:p>
-      <w:pPr>
-        <w:rPr>
-          <w:szCs w:val="30"/>
-        </w:rPr>
-      </w:pPr>
-    </w:p>
-    <w:p>
-      <w:pPr>
-        <w:rPr>
-          <w:szCs w:val="30"/>
-        </w:rPr>
-      </w:pPr>
-    </w:p>
-    <w:p>
-      <w:pPr>
-        <w:rPr>
-          <w:szCs w:val="30"/>
-        </w:rPr>
-      </w:pPr>
-    </w:p>
-    <w:p>
-      <w:pPr>
-        <w:rPr>
-          <w:szCs w:val="30"/>
-        </w:rPr>
-      </w:pPr>
-    </w:p>
-    <w:p>
-      <w:pPr>
-        <w:pStyle w:val="ListParagraph"/>
-        <w:numPr>
-          <w:ilvl w:val="1"/>
-          <w:numId w:val="19"/>
-        </w:numPr>
-        <w:rPr>
-          <w:szCs w:val="30"/>
-        </w:rPr>
-      </w:pPr>
-      <w:r>
-        <w:rPr>
-          <w:szCs w:val="30"/>
-        </w:rPr>
-        <w:lastRenderedPageBreak/>
-        <w:t>Subprograma mostrarLirboMasPrestado()</w:t>
-      </w:r>
-    </w:p>
-    <w:p>
-      <w:pPr>
         <w:ind w:left="284"/>
         <w:rPr>
           <w:szCs w:val="30"/>
         </w:rPr>
       </w:pPr>
-      <w:r>
-        <w:rPr>
-          <w:szCs w:val="30"/>
-        </w:rPr>
-        <w:t>Este subprograma está formado por el siguiente código:</w:t>
-      </w:r>
-    </w:p>
-    <w:p>
-      <w:pPr>
-        <w:ind w:left="284"/>
-        <w:rPr>
-          <w:szCs w:val="30"/>
-        </w:rPr>
-      </w:pPr>
-      <w:r>
-        <w:rPr>
-          <w:noProof/>
-          <w:szCs w:val="30"/>
-        </w:rPr>
-        <w:drawing>
-          <wp:inline distT="0" distB="0" distL="0" distR="0" wp14:anchorId="02093863" wp14:editId="0C4FC4B7">
-            <wp:extent cx="4676836" cy="2630445"/>
-            <wp:effectExtent l="0" t="0" r="0" b="0"/>
-            <wp:docPr id="624798003" name="Picture 1" descr="A screenshot of a computer code&#10;&#10;Description automatically generated"/>
-            <wp:cNvGraphicFramePr>
-              <a:graphicFrameLocks xmlns:a="http://schemas.openxmlformats.org/drawingml/2006/main" noChangeAspect="1"/>
-            </wp:cNvGraphicFramePr>
-            <a:graphic xmlns:a="http://schemas.openxmlformats.org/drawingml/2006/main">
-              <a:graphicData uri="http://schemas.openxmlformats.org/drawingml/2006/picture">
-                <pic:pic xmlns:pic="http://schemas.openxmlformats.org/drawingml/2006/picture">
-                  <pic:nvPicPr>
-                    <pic:cNvPr id="624798003" name="Picture 1" descr="A screenshot of a computer code&#10;&#10;Description automatically generated"/>
-                    <pic:cNvPicPr/>
-                  </pic:nvPicPr>
-                  <pic:blipFill>
-                    <a:blip r:embed="rId31"/>
-                    <a:stretch>
-                      <a:fillRect/>
-                    </a:stretch>
-                  </pic:blipFill>
-                  <pic:spPr>
-                    <a:xfrm>
-                      <a:off x="0" y="0"/>
-                      <a:ext cx="4681004" cy="2632789"/>
-                    </a:xfrm>
-                    <a:prstGeom prst="rect">
-                      <a:avLst/>
-                    </a:prstGeom>
-                  </pic:spPr>
-                </pic:pic>
-              </a:graphicData>
-            </a:graphic>
-          </wp:inline>
-        </w:drawing>
-      </w:r>
-    </w:p>
-    <w:p>
-      <w:pPr>
-        <w:ind w:left="284"/>
-        <w:rPr>
-          <w:szCs w:val="30"/>
-        </w:rPr>
-      </w:pPr>
-    </w:p>
-    <w:p>
-      <w:pPr>
-        <w:ind w:left="284"/>
-        <w:rPr>
-          <w:szCs w:val="30"/>
-        </w:rPr>
-      </w:pPr>
-    </w:p>
-    <w:p>
-      <w:pPr>
-        <w:pStyle w:val="ListParagraph"/>
+    </w:p>
+    <w:p>
+      <w:pPr>
+        <w:pStyle w:val="Prrafodelista"/>
         <w:numPr>
           <w:ilvl w:val="0"/>
           <w:numId w:val="19"/>
@@ -2526,6 +2411,97 @@
         </w:rPr>
         <w:t>Opción 5: Total de préstamos por usuario</w:t>
       </w:r>
+    </w:p>
+    <w:p>
+      <w:pPr>
+        <w:jc w:val="both"/>
+      </w:pPr>
+      <w:r>
+        <w:t>Nombre del subprograma:</w:t>
+      </w:r>
+      <w:r>
+        <w:t xml:space="preserve"> </w:t>
+      </w:r>
+      <w:proofErr w:type="spellStart"/>
+      <w:r>
+        <w:t>prestamosTotalesUsuario</w:t>
+      </w:r>
+      <w:proofErr w:type="spellEnd"/>
+      <w:r>
+        <w:t xml:space="preserve"> ().</w:t>
+      </w:r>
+    </w:p>
+    <w:p>
+      <w:pPr>
+        <w:jc w:val="both"/>
+      </w:pPr>
+      <w:r>
+        <w:t>Parámetros de E/:</w:t>
+      </w:r>
+      <w:r>
+        <w:t xml:space="preserve"> </w:t>
+      </w:r>
+      <w:r>
+        <w:t xml:space="preserve">los datos de nombre, dirección (cadenas de caracteres) y número de </w:t>
+      </w:r>
+      <w:proofErr w:type="gramStart"/>
+      <w:r>
+        <w:t>carnet</w:t>
+      </w:r>
+      <w:proofErr w:type="gramEnd"/>
+      <w:r>
+        <w:t xml:space="preserve"> (entero) de cada usuario del registro Usuario; los números enteros </w:t>
+      </w:r>
+      <w:proofErr w:type="spellStart"/>
+      <w:r>
+        <w:t>numLibros</w:t>
+      </w:r>
+      <w:proofErr w:type="spellEnd"/>
+      <w:r>
+        <w:t xml:space="preserve"> y </w:t>
+      </w:r>
+      <w:proofErr w:type="spellStart"/>
+      <w:r>
+        <w:t>numUsuarios</w:t>
+      </w:r>
+      <w:proofErr w:type="spellEnd"/>
+      <w:r>
+        <w:t>; y el array bidimensional de enteros préstamos.</w:t>
+      </w:r>
+    </w:p>
+    <w:p>
+      <w:pPr>
+        <w:jc w:val="both"/>
+      </w:pPr>
+      <w:proofErr w:type="spellStart"/>
+      <w:r>
+        <w:t>Parámetors</w:t>
+      </w:r>
+      <w:proofErr w:type="spellEnd"/>
+      <w:r>
+        <w:t xml:space="preserve"> de S/: no hay.</w:t>
+      </w:r>
+    </w:p>
+    <w:p>
+      <w:pPr>
+        <w:jc w:val="both"/>
+      </w:pPr>
+      <w:r>
+        <w:t xml:space="preserve">Proceso: muestra por pantalla una tabla que </w:t>
+      </w:r>
+      <w:r>
+        <w:t>contiene el nombre de cada usuario junto con el total de préstamos que ha realizado</w:t>
+      </w:r>
+      <w:r>
+        <w:t>.</w:t>
+      </w:r>
+    </w:p>
+    <w:p>
+      <w:pPr>
+        <w:rPr>
+          <w:szCs w:val="30"/>
+        </w:rPr>
+      </w:pPr>
     </w:p>
     <w:p>
       <w:pPr>
@@ -2567,7 +2543,7 @@
                     <pic:cNvPicPr/>
                   </pic:nvPicPr>
                   <pic:blipFill>
-                    <a:blip r:embed="rId32"/>
+                    <a:blip r:embed="rId21"/>
                     <a:stretch>
                       <a:fillRect/>
                     </a:stretch>
@@ -2590,88 +2566,6 @@
     </w:p>
     <w:p>
       <w:pPr>
-        <w:rPr>
-          <w:szCs w:val="30"/>
-        </w:rPr>
-      </w:pPr>
-    </w:p>
-    <w:p>
-      <w:pPr>
-        <w:rPr>
-          <w:szCs w:val="30"/>
-        </w:rPr>
-      </w:pPr>
-    </w:p>
-    <w:p>
-      <w:pPr>
-        <w:rPr>
-          <w:szCs w:val="30"/>
-        </w:rPr>
-      </w:pPr>
-    </w:p>
-    <w:p>
-      <w:pPr>
-        <w:rPr>
-          <w:szCs w:val="30"/>
-        </w:rPr>
-      </w:pPr>
-    </w:p>
-    <w:p>
-      <w:pPr>
-        <w:rPr>
-          <w:szCs w:val="30"/>
-        </w:rPr>
-      </w:pPr>
-    </w:p>
-    <w:p>
-      <w:pPr>
-        <w:rPr>
-          <w:szCs w:val="30"/>
-        </w:rPr>
-      </w:pPr>
-    </w:p>
-    <w:p>
-      <w:pPr>
-        <w:rPr>
-          <w:szCs w:val="30"/>
-        </w:rPr>
-      </w:pPr>
-    </w:p>
-    <w:p>
-      <w:pPr>
-        <w:pStyle w:val="ListParagraph"/>
-        <w:numPr>
-          <w:ilvl w:val="1"/>
-          <w:numId w:val="19"/>
-        </w:numPr>
-        <w:rPr>
-          <w:szCs w:val="30"/>
-        </w:rPr>
-      </w:pPr>
-      <w:r>
-        <w:rPr>
-          <w:szCs w:val="30"/>
-        </w:rPr>
-        <w:lastRenderedPageBreak/>
-        <w:t>Subprograma prestamosTotalesUsuarios()</w:t>
-      </w:r>
-    </w:p>
-    <w:p>
-      <w:pPr>
-        <w:ind w:left="284"/>
-        <w:rPr>
-          <w:szCs w:val="30"/>
-        </w:rPr>
-      </w:pPr>
-      <w:r>
-        <w:rPr>
-          <w:szCs w:val="30"/>
-        </w:rPr>
-        <w:t>Es el subprograma encargado de la opción 5, está formado por el siguiente código:</w:t>
-      </w:r>
-    </w:p>
-    <w:p>
-      <w:pPr>
         <w:ind w:left="284"/>
         <w:rPr>
           <w:szCs w:val="30"/>
@@ -2698,7 +2592,7 @@
                     <pic:cNvPicPr/>
                   </pic:nvPicPr>
                   <pic:blipFill>
-                    <a:blip r:embed="rId33"/>
+                    <a:blip r:embed="rId22"/>
                     <a:stretch>
                       <a:fillRect/>
                     </a:stretch>
@@ -2729,7 +2623,7 @@
     </w:p>
     <w:p>
       <w:pPr>
-        <w:pStyle w:val="ListParagraph"/>
+        <w:pStyle w:val="Prrafodelista"/>
         <w:numPr>
           <w:ilvl w:val="0"/>
           <w:numId w:val="19"/>
@@ -2744,6 +2638,82 @@
         </w:rPr>
         <w:t>Opción 6: Año de publicación del libro</w:t>
       </w:r>
+    </w:p>
+    <w:p>
+      <w:pPr>
+        <w:jc w:val="both"/>
+      </w:pPr>
+      <w:r>
+        <w:t>Nombre del subprograma:</w:t>
+      </w:r>
+      <w:r>
+        <w:t xml:space="preserve"> </w:t>
+      </w:r>
+      <w:proofErr w:type="spellStart"/>
+      <w:r>
+        <w:t>anoLibro</w:t>
+      </w:r>
+      <w:proofErr w:type="spellEnd"/>
+      <w:r>
+        <w:t xml:space="preserve"> ().</w:t>
+      </w:r>
+    </w:p>
+    <w:p>
+      <w:pPr>
+        <w:jc w:val="both"/>
+      </w:pPr>
+      <w:r>
+        <w:lastRenderedPageBreak/>
+        <w:t xml:space="preserve">Parámetros de E/: los datos de título, autor (cadenas de caracteres) y año de publicación (entero) de cada libro del registro Libro; </w:t>
+      </w:r>
+      <w:r>
+        <w:t>el</w:t>
+      </w:r>
+      <w:r>
+        <w:t xml:space="preserve"> número entero </w:t>
+      </w:r>
+      <w:proofErr w:type="spellStart"/>
+      <w:r>
+        <w:t>numLibros</w:t>
+      </w:r>
+      <w:proofErr w:type="spellEnd"/>
+      <w:r>
+        <w:t>.</w:t>
+      </w:r>
+    </w:p>
+    <w:p>
+      <w:pPr>
+        <w:jc w:val="both"/>
+      </w:pPr>
+      <w:proofErr w:type="spellStart"/>
+      <w:r>
+        <w:t>Parámetors</w:t>
+      </w:r>
+      <w:proofErr w:type="spellEnd"/>
+      <w:r>
+        <w:t xml:space="preserve"> de S/: no hay.</w:t>
+      </w:r>
+    </w:p>
+    <w:p>
+      <w:pPr>
+        <w:jc w:val="both"/>
+      </w:pPr>
+      <w:r>
+        <w:t xml:space="preserve">Proceso: muestra por pantalla una tabla que muestra todos los </w:t>
+      </w:r>
+      <w:r>
+        <w:t>libros y pide al usuario que escoja uno, después muestra el año de publicación del libro escogido</w:t>
+      </w:r>
+      <w:r>
+        <w:t>.</w:t>
+      </w:r>
+    </w:p>
+    <w:p>
+      <w:pPr>
+        <w:rPr>
+          <w:szCs w:val="30"/>
+        </w:rPr>
+      </w:pPr>
     </w:p>
     <w:p>
       <w:pPr>
@@ -2785,7 +2755,7 @@
                     <pic:cNvPicPr/>
                   </pic:nvPicPr>
                   <pic:blipFill>
-                    <a:blip r:embed="rId34"/>
+                    <a:blip r:embed="rId23"/>
                     <a:stretch>
                       <a:fillRect/>
                     </a:stretch>
@@ -2814,126 +2784,15 @@
     </w:p>
     <w:p>
       <w:pPr>
-        <w:rPr>
-          <w:szCs w:val="30"/>
-        </w:rPr>
-      </w:pPr>
-    </w:p>
-    <w:p>
-      <w:pPr>
-        <w:rPr>
-          <w:szCs w:val="30"/>
-        </w:rPr>
-      </w:pPr>
-    </w:p>
-    <w:p>
-      <w:pPr>
-        <w:rPr>
-          <w:szCs w:val="30"/>
-        </w:rPr>
-      </w:pPr>
-    </w:p>
-    <w:p>
-      <w:pPr>
-        <w:pStyle w:val="ListParagraph"/>
-        <w:numPr>
-          <w:ilvl w:val="1"/>
-          <w:numId w:val="19"/>
-        </w:numPr>
-        <w:rPr>
-          <w:szCs w:val="30"/>
-        </w:rPr>
-      </w:pPr>
-      <w:r>
-        <w:rPr>
-          <w:szCs w:val="30"/>
-        </w:rPr>
-        <w:lastRenderedPageBreak/>
-        <w:t>Subprograma anoLibro()</w:t>
-      </w:r>
-    </w:p>
-    <w:p>
-      <w:pPr>
         <w:ind w:left="284"/>
         <w:rPr>
           <w:szCs w:val="30"/>
         </w:rPr>
       </w:pPr>
-      <w:r>
-        <w:rPr>
-          <w:szCs w:val="30"/>
-        </w:rPr>
-        <w:t>Esta formado con el siguiente código:</w:t>
-      </w:r>
-    </w:p>
-    <w:p>
-      <w:pPr>
-        <w:ind w:left="284"/>
-        <w:rPr>
-          <w:szCs w:val="30"/>
-        </w:rPr>
-      </w:pPr>
-      <w:r>
-        <w:rPr>
-          <w:noProof/>
-          <w:szCs w:val="30"/>
-        </w:rPr>
-        <w:drawing>
-          <wp:inline distT="0" distB="0" distL="0" distR="0" wp14:anchorId="04F53C1C" wp14:editId="63FDA072">
-            <wp:extent cx="5677717" cy="3558588"/>
-            <wp:effectExtent l="0" t="0" r="0" b="3810"/>
-            <wp:docPr id="2074214267" name="Picture 1" descr="A screenshot of a computer code&#10;&#10;Description automatically generated"/>
-            <wp:cNvGraphicFramePr>
-              <a:graphicFrameLocks xmlns:a="http://schemas.openxmlformats.org/drawingml/2006/main" noChangeAspect="1"/>
-            </wp:cNvGraphicFramePr>
-            <a:graphic xmlns:a="http://schemas.openxmlformats.org/drawingml/2006/main">
-              <a:graphicData uri="http://schemas.openxmlformats.org/drawingml/2006/picture">
-                <pic:pic xmlns:pic="http://schemas.openxmlformats.org/drawingml/2006/picture">
-                  <pic:nvPicPr>
-                    <pic:cNvPr id="2074214267" name="Picture 1" descr="A screenshot of a computer code&#10;&#10;Description automatically generated"/>
-                    <pic:cNvPicPr/>
-                  </pic:nvPicPr>
-                  <pic:blipFill>
-                    <a:blip r:embed="rId35"/>
-                    <a:stretch>
-                      <a:fillRect/>
-                    </a:stretch>
-                  </pic:blipFill>
-                  <pic:spPr>
-                    <a:xfrm>
-                      <a:off x="0" y="0"/>
-                      <a:ext cx="5686822" cy="3564295"/>
-                    </a:xfrm>
-                    <a:prstGeom prst="rect">
-                      <a:avLst/>
-                    </a:prstGeom>
-                  </pic:spPr>
-                </pic:pic>
-              </a:graphicData>
-            </a:graphic>
-          </wp:inline>
-        </w:drawing>
-      </w:r>
-    </w:p>
-    <w:p>
-      <w:pPr>
-        <w:ind w:left="284"/>
-        <w:rPr>
-          <w:szCs w:val="30"/>
-        </w:rPr>
-      </w:pPr>
-    </w:p>
-    <w:p>
-      <w:pPr>
-        <w:ind w:left="284"/>
-        <w:rPr>
-          <w:szCs w:val="30"/>
-        </w:rPr>
-      </w:pPr>
-    </w:p>
-    <w:p>
-      <w:pPr>
-        <w:pStyle w:val="ListParagraph"/>
+    </w:p>
+    <w:p>
+      <w:pPr>
+        <w:pStyle w:val="Prrafodelista"/>
         <w:numPr>
           <w:ilvl w:val="0"/>
           <w:numId w:val="19"/>
@@ -2951,6 +2810,97 @@
     </w:p>
     <w:p>
       <w:pPr>
+        <w:jc w:val="both"/>
+      </w:pPr>
+      <w:r>
+        <w:t>Nombre del subprograma:</w:t>
+      </w:r>
+      <w:r>
+        <w:t xml:space="preserve"> </w:t>
+      </w:r>
+      <w:proofErr w:type="spellStart"/>
+      <w:r>
+        <w:t>minPrestamos</w:t>
+      </w:r>
+      <w:proofErr w:type="spellEnd"/>
+      <w:r>
+        <w:t xml:space="preserve"> ().</w:t>
+      </w:r>
+    </w:p>
+    <w:p>
+      <w:pPr>
+        <w:jc w:val="both"/>
+      </w:pPr>
+      <w:r>
+        <w:t>Parámetros de E/:</w:t>
+      </w:r>
+      <w:r>
+        <w:t xml:space="preserve"> </w:t>
+      </w:r>
+      <w:r>
+        <w:t xml:space="preserve">los datos de nombre, dirección (cadenas de caracteres) y número de </w:t>
+      </w:r>
+      <w:proofErr w:type="gramStart"/>
+      <w:r>
+        <w:t>carnet</w:t>
+      </w:r>
+      <w:proofErr w:type="gramEnd"/>
+      <w:r>
+        <w:t xml:space="preserve"> (entero) de cada usuario del registro Usuario; los números enteros </w:t>
+      </w:r>
+      <w:proofErr w:type="spellStart"/>
+      <w:r>
+        <w:t>numLibros</w:t>
+      </w:r>
+      <w:proofErr w:type="spellEnd"/>
+      <w:r>
+        <w:t xml:space="preserve"> y </w:t>
+      </w:r>
+      <w:proofErr w:type="spellStart"/>
+      <w:r>
+        <w:t>numUsuarios</w:t>
+      </w:r>
+      <w:proofErr w:type="spellEnd"/>
+      <w:r>
+        <w:t>; y el array bidimensional de enteros préstamos.</w:t>
+      </w:r>
+    </w:p>
+    <w:p>
+      <w:pPr>
+        <w:jc w:val="both"/>
+      </w:pPr>
+      <w:proofErr w:type="spellStart"/>
+      <w:r>
+        <w:t>Parámetors</w:t>
+      </w:r>
+      <w:proofErr w:type="spellEnd"/>
+      <w:r>
+        <w:t xml:space="preserve"> de S/: no hay.</w:t>
+      </w:r>
+    </w:p>
+    <w:p>
+      <w:pPr>
+        <w:jc w:val="both"/>
+      </w:pPr>
+      <w:r>
+        <w:t xml:space="preserve">Proceso: muestra por pantalla </w:t>
+      </w:r>
+      <w:r>
+        <w:t>el nombre del usuario que menos préstamos ha realizado, junto con su número total de préstamos</w:t>
+      </w:r>
+      <w:r>
+        <w:t>.</w:t>
+      </w:r>
+    </w:p>
+    <w:p>
+      <w:pPr>
+        <w:rPr>
+          <w:szCs w:val="30"/>
+        </w:rPr>
+      </w:pPr>
+    </w:p>
+    <w:p>
+      <w:pPr>
         <w:rPr>
           <w:szCs w:val="30"/>
         </w:rPr>
@@ -2973,6 +2923,7 @@
           <w:noProof/>
           <w:szCs w:val="30"/>
         </w:rPr>
+        <w:lastRenderedPageBreak/>
         <w:drawing>
           <wp:inline distT="0" distB="0" distL="0" distR="0" wp14:anchorId="385E89D1" wp14:editId="7F8C4412">
             <wp:extent cx="6158370" cy="1094950"/>
@@ -2989,7 +2940,7 @@
                     <pic:cNvPicPr/>
                   </pic:nvPicPr>
                   <pic:blipFill>
-                    <a:blip r:embed="rId36"/>
+                    <a:blip r:embed="rId24"/>
                     <a:stretch>
                       <a:fillRect/>
                     </a:stretch>
@@ -3019,131 +2970,7 @@
     </w:p>
     <w:p>
       <w:pPr>
-        <w:rPr>
-          <w:szCs w:val="30"/>
-        </w:rPr>
-      </w:pPr>
-    </w:p>
-    <w:p>
-      <w:pPr>
-        <w:rPr>
-          <w:szCs w:val="30"/>
-        </w:rPr>
-      </w:pPr>
-    </w:p>
-    <w:p>
-      <w:pPr>
-        <w:rPr>
-          <w:szCs w:val="30"/>
-        </w:rPr>
-      </w:pPr>
-    </w:p>
-    <w:p>
-      <w:pPr>
-        <w:rPr>
-          <w:szCs w:val="30"/>
-        </w:rPr>
-      </w:pPr>
-    </w:p>
-    <w:p>
-      <w:pPr>
-        <w:rPr>
-          <w:szCs w:val="30"/>
-        </w:rPr>
-      </w:pPr>
-    </w:p>
-    <w:p>
-      <w:pPr>
-        <w:pStyle w:val="ListParagraph"/>
-        <w:numPr>
-          <w:ilvl w:val="1"/>
-          <w:numId w:val="19"/>
-        </w:numPr>
-        <w:rPr>
-          <w:szCs w:val="30"/>
-        </w:rPr>
-      </w:pPr>
-      <w:r>
-        <w:rPr>
-          <w:szCs w:val="30"/>
-        </w:rPr>
-        <w:lastRenderedPageBreak/>
-        <w:t>Subprograma minPrestamos()</w:t>
-      </w:r>
-    </w:p>
-    <w:p>
-      <w:pPr>
-        <w:ind w:left="284"/>
-        <w:rPr>
-          <w:szCs w:val="30"/>
-        </w:rPr>
-      </w:pPr>
-      <w:r>
-        <w:rPr>
-          <w:szCs w:val="30"/>
-        </w:rPr>
-        <w:t>Esta formado por el siguiente código:</w:t>
-      </w:r>
-    </w:p>
-    <w:p>
-      <w:pPr>
-        <w:ind w:left="284"/>
-        <w:rPr>
-          <w:szCs w:val="30"/>
-        </w:rPr>
-      </w:pPr>
-      <w:r>
-        <w:rPr>
-          <w:noProof/>
-          <w:szCs w:val="30"/>
-        </w:rPr>
-        <w:drawing>
-          <wp:inline distT="0" distB="0" distL="0" distR="0" wp14:anchorId="7CFC7604" wp14:editId="788ECE93">
-            <wp:extent cx="5846579" cy="3162543"/>
-            <wp:effectExtent l="0" t="0" r="1905" b="0"/>
-            <wp:docPr id="1408156622" name="Picture 1" descr="A screenshot of a computer code&#10;&#10;Description automatically generated"/>
-            <wp:cNvGraphicFramePr>
-              <a:graphicFrameLocks xmlns:a="http://schemas.openxmlformats.org/drawingml/2006/main" noChangeAspect="1"/>
-            </wp:cNvGraphicFramePr>
-            <a:graphic xmlns:a="http://schemas.openxmlformats.org/drawingml/2006/main">
-              <a:graphicData uri="http://schemas.openxmlformats.org/drawingml/2006/picture">
-                <pic:pic xmlns:pic="http://schemas.openxmlformats.org/drawingml/2006/picture">
-                  <pic:nvPicPr>
-                    <pic:cNvPr id="1408156622" name="Picture 1" descr="A screenshot of a computer code&#10;&#10;Description automatically generated"/>
-                    <pic:cNvPicPr/>
-                  </pic:nvPicPr>
-                  <pic:blipFill>
-                    <a:blip r:embed="rId37"/>
-                    <a:stretch>
-                      <a:fillRect/>
-                    </a:stretch>
-                  </pic:blipFill>
-                  <pic:spPr>
-                    <a:xfrm>
-                      <a:off x="0" y="0"/>
-                      <a:ext cx="5851959" cy="3165453"/>
-                    </a:xfrm>
-                    <a:prstGeom prst="rect">
-                      <a:avLst/>
-                    </a:prstGeom>
-                  </pic:spPr>
-                </pic:pic>
-              </a:graphicData>
-            </a:graphic>
-          </wp:inline>
-        </w:drawing>
-      </w:r>
-    </w:p>
-    <w:p>
-      <w:pPr>
-        <w:rPr>
-          <w:szCs w:val="30"/>
-        </w:rPr>
-      </w:pPr>
-    </w:p>
-    <w:p>
-      <w:pPr>
-        <w:pStyle w:val="ListParagraph"/>
+        <w:pStyle w:val="Prrafodelista"/>
         <w:numPr>
           <w:ilvl w:val="0"/>
           <w:numId w:val="19"/>
@@ -3161,16 +2988,22 @@
     </w:p>
     <w:p>
       <w:pPr>
-        <w:pStyle w:val="ListParagraph"/>
+        <w:pStyle w:val="Prrafodelista"/>
         <w:ind w:left="420"/>
-      </w:pPr>
-      <w:r>
+        <w:rPr>
+          <w:u w:val="single"/>
+        </w:rPr>
+      </w:pPr>
+      <w:r>
+        <w:rPr>
+          <w:u w:val="single"/>
+        </w:rPr>
         <w:t>REGISTRO: LIBRO</w:t>
       </w:r>
     </w:p>
     <w:tbl>
       <w:tblPr>
-        <w:tblStyle w:val="TableGrid"/>
+        <w:tblStyle w:val="Tablaconcuadrcula"/>
         <w:tblW w:w="0" w:type="auto"/>
         <w:tblLook w:val="04A0" w:firstRow="1" w:lastRow="0" w:firstColumn="1" w:lastColumn="0" w:noHBand="0" w:noVBand="1"/>
       </w:tblPr>
@@ -3205,14 +3038,11 @@
     </w:tbl>
     <w:p>
       <w:pPr>
-        <w:pStyle w:val="ListParagraph"/>
+        <w:pStyle w:val="Prrafodelista"/>
         <w:ind w:left="420"/>
       </w:pPr>
       <w:r>
         <w:t>Título</w:t>
-      </w:r>
-      <w:r>
-        <w:tab/>
       </w:r>
       <w:r>
         <w:tab/>
@@ -3231,16 +3061,28 @@
     </w:p>
     <w:p>
       <w:pPr>
-        <w:pStyle w:val="ListParagraph"/>
+        <w:pStyle w:val="Prrafodelista"/>
         <w:ind w:left="420"/>
       </w:pPr>
-      <w:r>
+    </w:p>
+    <w:p>
+      <w:pPr>
+        <w:pStyle w:val="Prrafodelista"/>
+        <w:ind w:left="420"/>
+        <w:rPr>
+          <w:u w:val="single"/>
+        </w:rPr>
+      </w:pPr>
+      <w:r>
+        <w:rPr>
+          <w:u w:val="single"/>
+        </w:rPr>
         <w:t>REGISTRO: USUARIO</w:t>
       </w:r>
     </w:p>
     <w:tbl>
       <w:tblPr>
-        <w:tblStyle w:val="TableGrid"/>
+        <w:tblStyle w:val="Tablaconcuadrcula"/>
         <w:tblW w:w="0" w:type="auto"/>
         <w:tblLook w:val="04A0" w:firstRow="1" w:lastRow="0" w:firstColumn="1" w:lastColumn="0" w:noHBand="0" w:noVBand="1"/>
       </w:tblPr>
@@ -3272,7 +3114,7 @@
     </w:tbl>
     <w:p>
       <w:pPr>
-        <w:pStyle w:val="ListParagraph"/>
+        <w:pStyle w:val="Prrafodelista"/>
         <w:ind w:left="420"/>
       </w:pPr>
       <w:r>
@@ -3283,8 +3125,13 @@
       </w:r>
       <w:r>
         <w:tab/>
-        <w:t>Número de carnet</w:t>
-      </w:r>
+        <w:t xml:space="preserve">Número de </w:t>
+      </w:r>
+      <w:proofErr w:type="gramStart"/>
+      <w:r>
+        <w:t>carnet</w:t>
+      </w:r>
+      <w:proofErr w:type="gramEnd"/>
       <w:r>
         <w:tab/>
       </w:r>
@@ -3295,16 +3142,28 @@
     </w:p>
     <w:p>
       <w:pPr>
-        <w:pStyle w:val="ListParagraph"/>
+        <w:pStyle w:val="Prrafodelista"/>
         <w:ind w:left="420"/>
       </w:pPr>
-      <w:r>
-        <w:t>ARRAY: PRESTAMO (filas: usuario, columnas: libro)</w:t>
+    </w:p>
+    <w:p>
+      <w:pPr>
+        <w:pStyle w:val="Prrafodelista"/>
+        <w:ind w:left="420"/>
+      </w:pPr>
+      <w:r>
+        <w:rPr>
+          <w:u w:val="single"/>
+        </w:rPr>
+        <w:t>ARRAY: PRESTAMO</w:t>
+      </w:r>
+      <w:r>
+        <w:t xml:space="preserve"> (filas: usuario, columnas: libro)</w:t>
       </w:r>
     </w:p>
     <w:tbl>
       <w:tblPr>
-        <w:tblStyle w:val="TableGrid"/>
+        <w:tblStyle w:val="Tablaconcuadrcula"/>
         <w:tblW w:w="0" w:type="auto"/>
         <w:tblLook w:val="04A0" w:firstRow="1" w:lastRow="0" w:firstColumn="1" w:lastColumn="0" w:noHBand="0" w:noVBand="1"/>
       </w:tblPr>
@@ -3888,7 +3747,7 @@
     </w:tbl>
     <w:p>
       <w:pPr>
-        <w:pStyle w:val="ListParagraph"/>
+        <w:pStyle w:val="Prrafodelista"/>
         <w:ind w:left="420"/>
       </w:pPr>
     </w:p>
@@ -3908,7 +3767,7 @@
     </w:p>
     <w:p>
       <w:pPr>
-        <w:pStyle w:val="ListParagraph"/>
+        <w:pStyle w:val="Prrafodelista"/>
         <w:numPr>
           <w:ilvl w:val="0"/>
           <w:numId w:val="19"/>
@@ -3921,20 +3780,20 @@
         <w:rPr>
           <w:szCs w:val="30"/>
         </w:rPr>
+        <w:t>Diagrama de descomposición modular</w:t>
+      </w:r>
+    </w:p>
+    <w:p>
+      <w:pPr>
+        <w:rPr>
+          <w:szCs w:val="30"/>
+        </w:rPr>
+      </w:pPr>
+      <w:r>
+        <w:rPr>
+          <w:noProof/>
+        </w:rPr>
         <w:lastRenderedPageBreak/>
-        <w:t>Diagrama de descomposición modular</w:t>
-      </w:r>
-    </w:p>
-    <w:p>
-      <w:pPr>
-        <w:rPr>
-          <w:szCs w:val="30"/>
-        </w:rPr>
-      </w:pPr>
-      <w:r>
-        <w:rPr>
-          <w:noProof/>
-        </w:rPr>
         <w:drawing>
           <wp:inline distT="0" distB="0" distL="0" distR="0" wp14:anchorId="1B79F49A" wp14:editId="47D26055">
             <wp:extent cx="5400040" cy="3035935"/>
@@ -3951,7 +3810,7 @@
                     <pic:cNvPicPr/>
                   </pic:nvPicPr>
                   <pic:blipFill>
-                    <a:blip r:embed="rId38"/>
+                    <a:blip r:embed="rId25"/>
                     <a:stretch>
                       <a:fillRect/>
                     </a:stretch>
@@ -3973,8 +3832,8 @@
       </w:r>
     </w:p>
     <w:sectPr>
-      <w:headerReference w:type="default" r:id="rId39"/>
-      <w:footerReference w:type="default" r:id="rId40"/>
+      <w:headerReference w:type="default" r:id="rId26"/>
+      <w:footerReference w:type="default" r:id="rId27"/>
       <w:pgSz w:w="11906" w:h="16838"/>
       <w:pgMar w:top="1417" w:right="1701" w:bottom="1417" w:left="1701" w:header="708" w:footer="708" w:gutter="0"/>
       <w:cols w:space="708"/>
@@ -4013,7 +3872,7 @@
 <w:ftr xmlns:wpc="http://schemas.microsoft.com/office/word/2010/wordprocessingCanvas" xmlns:cx="http://schemas.microsoft.com/office/drawing/2014/chartex" xmlns:cx1="http://schemas.microsoft.com/office/drawing/2015/9/8/chartex" xmlns:cx2="http://schemas.microsoft.com/office/drawing/2015/10/21/chartex" xmlns:cx3="http://schemas.microsoft.com/office/drawing/2016/5/9/chartex" xmlns:cx4="http://schemas.microsoft.com/office/drawing/2016/5/10/chartex" xmlns:cx5="http://schemas.microsoft.com/office/drawing/2016/5/11/chartex" xmlns:cx6="http://schemas.microsoft.com/office/drawing/2016/5/12/chartex" xmlns:cx7="http://schemas.microsoft.com/office/drawing/2016/5/13/chartex" xmlns:cx8="http://schemas.microsoft.com/office/drawing/2016/5/14/chartex" xmlns:mc="http://schemas.openxmlformats.org/markup-compatibility/2006" xmlns:aink="http://schemas.microsoft.com/office/drawing/2016/ink" xmlns:am3d="http://schemas.microsoft.com/office/drawing/2017/model3d" xmlns:o="urn:schemas-microsoft-com:office:office" xmlns:oel="http://schemas.microsoft.com/office/2019/extlst" xmlns:r="http://schemas.openxmlformats.org/officeDocument/2006/relationships" xmlns:m="http://schemas.openxmlformats.org/officeDocument/2006/math" xmlns:v="urn:schemas-microsoft-com:vml" xmlns:wp14="http://schemas.microsoft.com/office/word/2010/wordprocessingDrawing" xmlns:wp="http://schemas.openxmlformats.org/drawingml/2006/wordprocessingDrawing" xmlns:w10="urn:schemas-microsoft-com:office:word" xmlns:w="http://schemas.openxmlformats.org/wordprocessingml/2006/main" xmlns:w14="http://schemas.microsoft.com/office/word/2010/wordml" xmlns:w15="http://schemas.microsoft.com/office/word/2012/wordml" xmlns:w16cex="http://schemas.microsoft.com/office/word/2018/wordml/cex" xmlns:w16cid="http://schemas.microsoft.com/office/word/2016/wordml/cid" xmlns:w16="http://schemas.microsoft.com/office/word/2018/wordml" xmlns:w16du="http://schemas.microsoft.com/office/word/2023/wordml/word16du" xmlns:w16sdtdh="http://schemas.microsoft.com/office/word/2020/wordml/sdtdatahash" xmlns:w16se="http://schemas.microsoft.com/office/word/2015/wordml/symex" xmlns:wpg="http://schemas.microsoft.com/office/word/2010/wordprocessingGroup" xmlns:wpi="http://schemas.microsoft.com/office/word/2010/wordprocessingInk" xmlns:wne="http://schemas.microsoft.com/office/word/2006/wordml" xmlns:wps="http://schemas.microsoft.com/office/word/2010/wordprocessingShape" mc:Ignorable="w14 w15 w16se w16cid w16 w16cex w16sdtdh w16du wp14">
   <w:p>
     <w:pPr>
-      <w:pStyle w:val="Footer"/>
+      <w:pStyle w:val="Piedepgina"/>
       <w:jc w:val="center"/>
     </w:pPr>
     <w:r>
@@ -4051,7 +3910,7 @@
   </w:p>
   <w:p>
     <w:pPr>
-      <w:pStyle w:val="Footer"/>
+      <w:pStyle w:val="Piedepgina"/>
       <w:jc w:val="right"/>
     </w:pPr>
   </w:p>
@@ -4087,10 +3946,15 @@
 <w:hdr xmlns:wpc="http://schemas.microsoft.com/office/word/2010/wordprocessingCanvas" xmlns:cx="http://schemas.microsoft.com/office/drawing/2014/chartex" xmlns:cx1="http://schemas.microsoft.com/office/drawing/2015/9/8/chartex" xmlns:cx2="http://schemas.microsoft.com/office/drawing/2015/10/21/chartex" xmlns:cx3="http://schemas.microsoft.com/office/drawing/2016/5/9/chartex" xmlns:cx4="http://schemas.microsoft.com/office/drawing/2016/5/10/chartex" xmlns:cx5="http://schemas.microsoft.com/office/drawing/2016/5/11/chartex" xmlns:cx6="http://schemas.microsoft.com/office/drawing/2016/5/12/chartex" xmlns:cx7="http://schemas.microsoft.com/office/drawing/2016/5/13/chartex" xmlns:cx8="http://schemas.microsoft.com/office/drawing/2016/5/14/chartex" xmlns:mc="http://schemas.openxmlformats.org/markup-compatibility/2006" xmlns:aink="http://schemas.microsoft.com/office/drawing/2016/ink" xmlns:am3d="http://schemas.microsoft.com/office/drawing/2017/model3d" xmlns:o="urn:schemas-microsoft-com:office:office" xmlns:oel="http://schemas.microsoft.com/office/2019/extlst" xmlns:r="http://schemas.openxmlformats.org/officeDocument/2006/relationships" xmlns:m="http://schemas.openxmlformats.org/officeDocument/2006/math" xmlns:v="urn:schemas-microsoft-com:vml" xmlns:wp14="http://schemas.microsoft.com/office/word/2010/wordprocessingDrawing" xmlns:wp="http://schemas.openxmlformats.org/drawingml/2006/wordprocessingDrawing" xmlns:w10="urn:schemas-microsoft-com:office:word" xmlns:w="http://schemas.openxmlformats.org/wordprocessingml/2006/main" xmlns:w14="http://schemas.microsoft.com/office/word/2010/wordml" xmlns:w15="http://schemas.microsoft.com/office/word/2012/wordml" xmlns:w16cex="http://schemas.microsoft.com/office/word/2018/wordml/cex" xmlns:w16cid="http://schemas.microsoft.com/office/word/2016/wordml/cid" xmlns:w16="http://schemas.microsoft.com/office/word/2018/wordml" xmlns:w16du="http://schemas.microsoft.com/office/word/2023/wordml/word16du" xmlns:w16sdtdh="http://schemas.microsoft.com/office/word/2020/wordml/sdtdatahash" xmlns:w16se="http://schemas.microsoft.com/office/word/2015/wordml/symex" xmlns:wpg="http://schemas.microsoft.com/office/word/2010/wordprocessingGroup" xmlns:wpi="http://schemas.microsoft.com/office/word/2010/wordprocessingInk" xmlns:wne="http://schemas.microsoft.com/office/word/2006/wordml" xmlns:wps="http://schemas.microsoft.com/office/word/2010/wordprocessingShape" mc:Ignorable="w14 w15 w16se w16cid w16 w16cex w16sdtdh w16du wp14">
   <w:p>
     <w:pPr>
-      <w:pStyle w:val="Header"/>
+      <w:pStyle w:val="Encabezado"/>
     </w:pPr>
+    <w:proofErr w:type="spellStart"/>
     <w:r>
-      <w:t xml:space="preserve">UVa </w:t>
+      <w:t>UVa</w:t>
+    </w:r>
+    <w:proofErr w:type="spellEnd"/>
+    <w:r>
+      <w:t xml:space="preserve"> </w:t>
     </w:r>
     <w:r>
       <w:tab/>
@@ -4110,7 +3974,7 @@
   </w:p>
   <w:p>
     <w:pPr>
-      <w:pStyle w:val="Header"/>
+      <w:pStyle w:val="Encabezado"/>
       <w:jc w:val="both"/>
     </w:pPr>
   </w:p>
@@ -6562,11 +6426,11 @@
     <w:name w:val="Normal"/>
     <w:qFormat/>
   </w:style>
-  <w:style w:type="paragraph" w:styleId="Heading1">
+  <w:style w:type="paragraph" w:styleId="Ttulo1">
     <w:name w:val="heading 1"/>
     <w:basedOn w:val="Normal"/>
     <w:next w:val="Normal"/>
-    <w:link w:val="Heading1Char"/>
+    <w:link w:val="Ttulo1Car"/>
     <w:uiPriority w:val="9"/>
     <w:qFormat/>
     <w:rsid w:val="00E04B03"/>
@@ -6583,11 +6447,11 @@
       <w:szCs w:val="40"/>
     </w:rPr>
   </w:style>
-  <w:style w:type="paragraph" w:styleId="Heading2">
+  <w:style w:type="paragraph" w:styleId="Ttulo2">
     <w:name w:val="heading 2"/>
     <w:basedOn w:val="Normal"/>
     <w:next w:val="Normal"/>
-    <w:link w:val="Heading2Char"/>
+    <w:link w:val="Ttulo2Car"/>
     <w:uiPriority w:val="9"/>
     <w:semiHidden/>
     <w:unhideWhenUsed/>
@@ -6606,11 +6470,11 @@
       <w:szCs w:val="32"/>
     </w:rPr>
   </w:style>
-  <w:style w:type="paragraph" w:styleId="Heading3">
+  <w:style w:type="paragraph" w:styleId="Ttulo3">
     <w:name w:val="heading 3"/>
     <w:basedOn w:val="Normal"/>
     <w:next w:val="Normal"/>
-    <w:link w:val="Heading3Char"/>
+    <w:link w:val="Ttulo3Car"/>
     <w:uiPriority w:val="9"/>
     <w:semiHidden/>
     <w:unhideWhenUsed/>
@@ -6629,11 +6493,11 @@
       <w:szCs w:val="28"/>
     </w:rPr>
   </w:style>
-  <w:style w:type="paragraph" w:styleId="Heading4">
+  <w:style w:type="paragraph" w:styleId="Ttulo4">
     <w:name w:val="heading 4"/>
     <w:basedOn w:val="Normal"/>
     <w:next w:val="Normal"/>
-    <w:link w:val="Heading4Char"/>
+    <w:link w:val="Ttulo4Car"/>
     <w:uiPriority w:val="9"/>
     <w:semiHidden/>
     <w:unhideWhenUsed/>
@@ -6652,11 +6516,11 @@
       <w:color w:val="0F4761" w:themeColor="accent1" w:themeShade="BF"/>
     </w:rPr>
   </w:style>
-  <w:style w:type="paragraph" w:styleId="Heading5">
+  <w:style w:type="paragraph" w:styleId="Ttulo5">
     <w:name w:val="heading 5"/>
     <w:basedOn w:val="Normal"/>
     <w:next w:val="Normal"/>
-    <w:link w:val="Heading5Char"/>
+    <w:link w:val="Ttulo5Car"/>
     <w:uiPriority w:val="9"/>
     <w:semiHidden/>
     <w:unhideWhenUsed/>
@@ -6673,11 +6537,11 @@
       <w:color w:val="0F4761" w:themeColor="accent1" w:themeShade="BF"/>
     </w:rPr>
   </w:style>
-  <w:style w:type="paragraph" w:styleId="Heading6">
+  <w:style w:type="paragraph" w:styleId="Ttulo6">
     <w:name w:val="heading 6"/>
     <w:basedOn w:val="Normal"/>
     <w:next w:val="Normal"/>
-    <w:link w:val="Heading6Char"/>
+    <w:link w:val="Ttulo6Car"/>
     <w:uiPriority w:val="9"/>
     <w:semiHidden/>
     <w:unhideWhenUsed/>
@@ -6696,11 +6560,11 @@
       <w:color w:val="595959" w:themeColor="text1" w:themeTint="A6"/>
     </w:rPr>
   </w:style>
-  <w:style w:type="paragraph" w:styleId="Heading7">
+  <w:style w:type="paragraph" w:styleId="Ttulo7">
     <w:name w:val="heading 7"/>
     <w:basedOn w:val="Normal"/>
     <w:next w:val="Normal"/>
-    <w:link w:val="Heading7Char"/>
+    <w:link w:val="Ttulo7Car"/>
     <w:uiPriority w:val="9"/>
     <w:semiHidden/>
     <w:unhideWhenUsed/>
@@ -6717,11 +6581,11 @@
       <w:color w:val="595959" w:themeColor="text1" w:themeTint="A6"/>
     </w:rPr>
   </w:style>
-  <w:style w:type="paragraph" w:styleId="Heading8">
+  <w:style w:type="paragraph" w:styleId="Ttulo8">
     <w:name w:val="heading 8"/>
     <w:basedOn w:val="Normal"/>
     <w:next w:val="Normal"/>
-    <w:link w:val="Heading8Char"/>
+    <w:link w:val="Ttulo8Car"/>
     <w:uiPriority w:val="9"/>
     <w:semiHidden/>
     <w:unhideWhenUsed/>
@@ -6740,11 +6604,11 @@
       <w:color w:val="272727" w:themeColor="text1" w:themeTint="D8"/>
     </w:rPr>
   </w:style>
-  <w:style w:type="paragraph" w:styleId="Heading9">
+  <w:style w:type="paragraph" w:styleId="Ttulo9">
     <w:name w:val="heading 9"/>
     <w:basedOn w:val="Normal"/>
     <w:next w:val="Normal"/>
-    <w:link w:val="Heading9Char"/>
+    <w:link w:val="Ttulo9Car"/>
     <w:uiPriority w:val="9"/>
     <w:semiHidden/>
     <w:unhideWhenUsed/>
@@ -6761,13 +6625,13 @@
       <w:color w:val="272727" w:themeColor="text1" w:themeTint="D8"/>
     </w:rPr>
   </w:style>
-  <w:style w:type="character" w:default="1" w:styleId="DefaultParagraphFont">
+  <w:style w:type="character" w:default="1" w:styleId="Fuentedeprrafopredeter">
     <w:name w:val="Default Paragraph Font"/>
     <w:uiPriority w:val="1"/>
     <w:semiHidden/>
     <w:unhideWhenUsed/>
   </w:style>
-  <w:style w:type="table" w:default="1" w:styleId="TableNormal">
+  <w:style w:type="table" w:default="1" w:styleId="Tablanormal">
     <w:name w:val="Normal Table"/>
     <w:uiPriority w:val="99"/>
     <w:semiHidden/>
@@ -6782,16 +6646,16 @@
       </w:tblCellMar>
     </w:tblPr>
   </w:style>
-  <w:style w:type="numbering" w:default="1" w:styleId="NoList">
+  <w:style w:type="numbering" w:default="1" w:styleId="Sinlista">
     <w:name w:val="No List"/>
     <w:uiPriority w:val="99"/>
     <w:semiHidden/>
     <w:unhideWhenUsed/>
   </w:style>
-  <w:style w:type="character" w:customStyle="1" w:styleId="Heading1Char">
-    <w:name w:val="Heading 1 Char"/>
-    <w:basedOn w:val="DefaultParagraphFont"/>
-    <w:link w:val="Heading1"/>
+  <w:style w:type="character" w:customStyle="1" w:styleId="Ttulo1Car">
+    <w:name w:val="Título 1 Car"/>
+    <w:basedOn w:val="Fuentedeprrafopredeter"/>
+    <w:link w:val="Ttulo1"/>
     <w:uiPriority w:val="9"/>
     <w:rsid w:val="00E04B03"/>
     <w:rPr>
@@ -6801,10 +6665,10 @@
       <w:szCs w:val="40"/>
     </w:rPr>
   </w:style>
-  <w:style w:type="character" w:customStyle="1" w:styleId="Heading2Char">
-    <w:name w:val="Heading 2 Char"/>
-    <w:basedOn w:val="DefaultParagraphFont"/>
-    <w:link w:val="Heading2"/>
+  <w:style w:type="character" w:customStyle="1" w:styleId="Ttulo2Car">
+    <w:name w:val="Título 2 Car"/>
+    <w:basedOn w:val="Fuentedeprrafopredeter"/>
+    <w:link w:val="Ttulo2"/>
     <w:uiPriority w:val="9"/>
     <w:semiHidden/>
     <w:rsid w:val="00E04B03"/>
@@ -6815,10 +6679,10 @@
       <w:szCs w:val="32"/>
     </w:rPr>
   </w:style>
-  <w:style w:type="character" w:customStyle="1" w:styleId="Heading3Char">
-    <w:name w:val="Heading 3 Char"/>
-    <w:basedOn w:val="DefaultParagraphFont"/>
-    <w:link w:val="Heading3"/>
+  <w:style w:type="character" w:customStyle="1" w:styleId="Ttulo3Car">
+    <w:name w:val="Título 3 Car"/>
+    <w:basedOn w:val="Fuentedeprrafopredeter"/>
+    <w:link w:val="Ttulo3"/>
     <w:uiPriority w:val="9"/>
     <w:semiHidden/>
     <w:rsid w:val="00E04B03"/>
@@ -6829,10 +6693,10 @@
       <w:szCs w:val="28"/>
     </w:rPr>
   </w:style>
-  <w:style w:type="character" w:customStyle="1" w:styleId="Heading4Char">
-    <w:name w:val="Heading 4 Char"/>
-    <w:basedOn w:val="DefaultParagraphFont"/>
-    <w:link w:val="Heading4"/>
+  <w:style w:type="character" w:customStyle="1" w:styleId="Ttulo4Car">
+    <w:name w:val="Título 4 Car"/>
+    <w:basedOn w:val="Fuentedeprrafopredeter"/>
+    <w:link w:val="Ttulo4"/>
     <w:uiPriority w:val="9"/>
     <w:semiHidden/>
     <w:rsid w:val="00E04B03"/>
@@ -6843,10 +6707,10 @@
       <w:color w:val="0F4761" w:themeColor="accent1" w:themeShade="BF"/>
     </w:rPr>
   </w:style>
-  <w:style w:type="character" w:customStyle="1" w:styleId="Heading5Char">
-    <w:name w:val="Heading 5 Char"/>
-    <w:basedOn w:val="DefaultParagraphFont"/>
-    <w:link w:val="Heading5"/>
+  <w:style w:type="character" w:customStyle="1" w:styleId="Ttulo5Car">
+    <w:name w:val="Título 5 Car"/>
+    <w:basedOn w:val="Fuentedeprrafopredeter"/>
+    <w:link w:val="Ttulo5"/>
     <w:uiPriority w:val="9"/>
     <w:semiHidden/>
     <w:rsid w:val="00E04B03"/>
@@ -6855,10 +6719,10 @@
       <w:color w:val="0F4761" w:themeColor="accent1" w:themeShade="BF"/>
     </w:rPr>
   </w:style>
-  <w:style w:type="character" w:customStyle="1" w:styleId="Heading6Char">
-    <w:name w:val="Heading 6 Char"/>
-    <w:basedOn w:val="DefaultParagraphFont"/>
-    <w:link w:val="Heading6"/>
+  <w:style w:type="character" w:customStyle="1" w:styleId="Ttulo6Car">
+    <w:name w:val="Título 6 Car"/>
+    <w:basedOn w:val="Fuentedeprrafopredeter"/>
+    <w:link w:val="Ttulo6"/>
     <w:uiPriority w:val="9"/>
     <w:semiHidden/>
     <w:rsid w:val="00E04B03"/>
@@ -6869,10 +6733,10 @@
       <w:color w:val="595959" w:themeColor="text1" w:themeTint="A6"/>
     </w:rPr>
   </w:style>
-  <w:style w:type="character" w:customStyle="1" w:styleId="Heading7Char">
-    <w:name w:val="Heading 7 Char"/>
-    <w:basedOn w:val="DefaultParagraphFont"/>
-    <w:link w:val="Heading7"/>
+  <w:style w:type="character" w:customStyle="1" w:styleId="Ttulo7Car">
+    <w:name w:val="Título 7 Car"/>
+    <w:basedOn w:val="Fuentedeprrafopredeter"/>
+    <w:link w:val="Ttulo7"/>
     <w:uiPriority w:val="9"/>
     <w:semiHidden/>
     <w:rsid w:val="00E04B03"/>
@@ -6881,10 +6745,10 @@
       <w:color w:val="595959" w:themeColor="text1" w:themeTint="A6"/>
     </w:rPr>
   </w:style>
-  <w:style w:type="character" w:customStyle="1" w:styleId="Heading8Char">
-    <w:name w:val="Heading 8 Char"/>
-    <w:basedOn w:val="DefaultParagraphFont"/>
-    <w:link w:val="Heading8"/>
+  <w:style w:type="character" w:customStyle="1" w:styleId="Ttulo8Car">
+    <w:name w:val="Título 8 Car"/>
+    <w:basedOn w:val="Fuentedeprrafopredeter"/>
+    <w:link w:val="Ttulo8"/>
     <w:uiPriority w:val="9"/>
     <w:semiHidden/>
     <w:rsid w:val="00E04B03"/>
@@ -6895,10 +6759,10 @@
       <w:color w:val="272727" w:themeColor="text1" w:themeTint="D8"/>
     </w:rPr>
   </w:style>
-  <w:style w:type="character" w:customStyle="1" w:styleId="Heading9Char">
-    <w:name w:val="Heading 9 Char"/>
-    <w:basedOn w:val="DefaultParagraphFont"/>
-    <w:link w:val="Heading9"/>
+  <w:style w:type="character" w:customStyle="1" w:styleId="Ttulo9Car">
+    <w:name w:val="Título 9 Car"/>
+    <w:basedOn w:val="Fuentedeprrafopredeter"/>
+    <w:link w:val="Ttulo9"/>
     <w:uiPriority w:val="9"/>
     <w:semiHidden/>
     <w:rsid w:val="00E04B03"/>
@@ -6907,11 +6771,11 @@
       <w:color w:val="272727" w:themeColor="text1" w:themeTint="D8"/>
     </w:rPr>
   </w:style>
-  <w:style w:type="paragraph" w:styleId="Title">
+  <w:style w:type="paragraph" w:styleId="Ttulo">
     <w:name w:val="Title"/>
     <w:basedOn w:val="Normal"/>
     <w:next w:val="Normal"/>
-    <w:link w:val="TitleChar"/>
+    <w:link w:val="TtuloCar"/>
     <w:uiPriority w:val="10"/>
     <w:qFormat/>
     <w:rsid w:val="00E04B03"/>
@@ -6927,10 +6791,10 @@
       <w:szCs w:val="56"/>
     </w:rPr>
   </w:style>
-  <w:style w:type="character" w:customStyle="1" w:styleId="TitleChar">
-    <w:name w:val="Title Char"/>
-    <w:basedOn w:val="DefaultParagraphFont"/>
-    <w:link w:val="Title"/>
+  <w:style w:type="character" w:customStyle="1" w:styleId="TtuloCar">
+    <w:name w:val="Título Car"/>
+    <w:basedOn w:val="Fuentedeprrafopredeter"/>
+    <w:link w:val="Ttulo"/>
     <w:uiPriority w:val="10"/>
     <w:rsid w:val="00E04B03"/>
     <w:rPr>
@@ -6941,11 +6805,11 @@
       <w:szCs w:val="56"/>
     </w:rPr>
   </w:style>
-  <w:style w:type="paragraph" w:styleId="Subtitle">
+  <w:style w:type="paragraph" w:styleId="Subttulo">
     <w:name w:val="Subtitle"/>
     <w:basedOn w:val="Normal"/>
     <w:next w:val="Normal"/>
-    <w:link w:val="SubtitleChar"/>
+    <w:link w:val="SubttuloCar"/>
     <w:uiPriority w:val="11"/>
     <w:qFormat/>
     <w:rsid w:val="00E04B03"/>
@@ -6962,10 +6826,10 @@
       <w:szCs w:val="28"/>
     </w:rPr>
   </w:style>
-  <w:style w:type="character" w:customStyle="1" w:styleId="SubtitleChar">
-    <w:name w:val="Subtitle Char"/>
-    <w:basedOn w:val="DefaultParagraphFont"/>
-    <w:link w:val="Subtitle"/>
+  <w:style w:type="character" w:customStyle="1" w:styleId="SubttuloCar">
+    <w:name w:val="Subtítulo Car"/>
+    <w:basedOn w:val="Fuentedeprrafopredeter"/>
+    <w:link w:val="Subttulo"/>
     <w:uiPriority w:val="11"/>
     <w:rsid w:val="00E04B03"/>
     <w:rPr>
@@ -6976,11 +6840,11 @@
       <w:szCs w:val="28"/>
     </w:rPr>
   </w:style>
-  <w:style w:type="paragraph" w:styleId="Quote">
+  <w:style w:type="paragraph" w:styleId="Cita">
     <w:name w:val="Quote"/>
     <w:basedOn w:val="Normal"/>
     <w:next w:val="Normal"/>
-    <w:link w:val="QuoteChar"/>
+    <w:link w:val="CitaCar"/>
     <w:uiPriority w:val="29"/>
     <w:qFormat/>
     <w:rsid w:val="00E04B03"/>
@@ -6994,10 +6858,10 @@
       <w:color w:val="404040" w:themeColor="text1" w:themeTint="BF"/>
     </w:rPr>
   </w:style>
-  <w:style w:type="character" w:customStyle="1" w:styleId="QuoteChar">
-    <w:name w:val="Quote Char"/>
-    <w:basedOn w:val="DefaultParagraphFont"/>
-    <w:link w:val="Quote"/>
+  <w:style w:type="character" w:customStyle="1" w:styleId="CitaCar">
+    <w:name w:val="Cita Car"/>
+    <w:basedOn w:val="Fuentedeprrafopredeter"/>
+    <w:link w:val="Cita"/>
     <w:uiPriority w:val="29"/>
     <w:rsid w:val="00E04B03"/>
     <w:rPr>
@@ -7006,10 +6870,10 @@
       <w:color w:val="404040" w:themeColor="text1" w:themeTint="BF"/>
     </w:rPr>
   </w:style>
-  <w:style w:type="paragraph" w:styleId="ListParagraph">
+  <w:style w:type="paragraph" w:styleId="Prrafodelista">
     <w:name w:val="List Paragraph"/>
     <w:basedOn w:val="Normal"/>
-    <w:link w:val="ListParagraphChar"/>
+    <w:link w:val="PrrafodelistaCar"/>
     <w:uiPriority w:val="34"/>
     <w:qFormat/>
     <w:rsid w:val="00E04B03"/>
@@ -7018,9 +6882,9 @@
       <w:contextualSpacing/>
     </w:pPr>
   </w:style>
-  <w:style w:type="character" w:styleId="IntenseEmphasis">
+  <w:style w:type="character" w:styleId="nfasisintenso">
     <w:name w:val="Intense Emphasis"/>
-    <w:basedOn w:val="DefaultParagraphFont"/>
+    <w:basedOn w:val="Fuentedeprrafopredeter"/>
     <w:uiPriority w:val="21"/>
     <w:qFormat/>
     <w:rsid w:val="00E04B03"/>
@@ -7030,11 +6894,11 @@
       <w:color w:val="0F4761" w:themeColor="accent1" w:themeShade="BF"/>
     </w:rPr>
   </w:style>
-  <w:style w:type="paragraph" w:styleId="IntenseQuote">
+  <w:style w:type="paragraph" w:styleId="Citadestacada">
     <w:name w:val="Intense Quote"/>
     <w:basedOn w:val="Normal"/>
     <w:next w:val="Normal"/>
-    <w:link w:val="IntenseQuoteChar"/>
+    <w:link w:val="CitadestacadaCar"/>
     <w:uiPriority w:val="30"/>
     <w:qFormat/>
     <w:rsid w:val="00E04B03"/>
@@ -7053,10 +6917,10 @@
       <w:color w:val="0F4761" w:themeColor="accent1" w:themeShade="BF"/>
     </w:rPr>
   </w:style>
-  <w:style w:type="character" w:customStyle="1" w:styleId="IntenseQuoteChar">
-    <w:name w:val="Intense Quote Char"/>
-    <w:basedOn w:val="DefaultParagraphFont"/>
-    <w:link w:val="IntenseQuote"/>
+  <w:style w:type="character" w:customStyle="1" w:styleId="CitadestacadaCar">
+    <w:name w:val="Cita destacada Car"/>
+    <w:basedOn w:val="Fuentedeprrafopredeter"/>
+    <w:link w:val="Citadestacada"/>
     <w:uiPriority w:val="30"/>
     <w:rsid w:val="00E04B03"/>
     <w:rPr>
@@ -7065,9 +6929,9 @@
       <w:color w:val="0F4761" w:themeColor="accent1" w:themeShade="BF"/>
     </w:rPr>
   </w:style>
-  <w:style w:type="character" w:styleId="IntenseReference">
+  <w:style w:type="character" w:styleId="Referenciaintensa">
     <w:name w:val="Intense Reference"/>
-    <w:basedOn w:val="DefaultParagraphFont"/>
+    <w:basedOn w:val="Fuentedeprrafopredeter"/>
     <w:uiPriority w:val="32"/>
     <w:qFormat/>
     <w:rsid w:val="00E04B03"/>
@@ -7079,10 +6943,10 @@
       <w:spacing w:val="5"/>
     </w:rPr>
   </w:style>
-  <w:style w:type="paragraph" w:styleId="Header">
+  <w:style w:type="paragraph" w:styleId="Encabezado">
     <w:name w:val="header"/>
     <w:basedOn w:val="Normal"/>
-    <w:link w:val="HeaderChar"/>
+    <w:link w:val="EncabezadoCar"/>
     <w:uiPriority w:val="99"/>
     <w:unhideWhenUsed/>
     <w:rsid w:val="00E04B03"/>
@@ -7094,17 +6958,17 @@
       <w:spacing w:after="0" w:line="240" w:lineRule="auto"/>
     </w:pPr>
   </w:style>
-  <w:style w:type="character" w:customStyle="1" w:styleId="HeaderChar">
-    <w:name w:val="Header Char"/>
-    <w:basedOn w:val="DefaultParagraphFont"/>
-    <w:link w:val="Header"/>
+  <w:style w:type="character" w:customStyle="1" w:styleId="EncabezadoCar">
+    <w:name w:val="Encabezado Car"/>
+    <w:basedOn w:val="Fuentedeprrafopredeter"/>
+    <w:link w:val="Encabezado"/>
     <w:uiPriority w:val="99"/>
     <w:rsid w:val="00E04B03"/>
   </w:style>
-  <w:style w:type="paragraph" w:styleId="Footer">
+  <w:style w:type="paragraph" w:styleId="Piedepgina">
     <w:name w:val="footer"/>
     <w:basedOn w:val="Normal"/>
-    <w:link w:val="FooterChar"/>
+    <w:link w:val="PiedepginaCar"/>
     <w:uiPriority w:val="99"/>
     <w:unhideWhenUsed/>
     <w:rsid w:val="00E04B03"/>
@@ -7116,16 +6980,16 @@
       <w:spacing w:after="0" w:line="240" w:lineRule="auto"/>
     </w:pPr>
   </w:style>
-  <w:style w:type="character" w:customStyle="1" w:styleId="FooterChar">
-    <w:name w:val="Footer Char"/>
-    <w:basedOn w:val="DefaultParagraphFont"/>
-    <w:link w:val="Footer"/>
+  <w:style w:type="character" w:customStyle="1" w:styleId="PiedepginaCar">
+    <w:name w:val="Pie de página Car"/>
+    <w:basedOn w:val="Fuentedeprrafopredeter"/>
+    <w:link w:val="Piedepgina"/>
     <w:uiPriority w:val="99"/>
     <w:rsid w:val="00E04B03"/>
   </w:style>
-  <w:style w:type="character" w:styleId="Hyperlink">
+  <w:style w:type="character" w:styleId="Hipervnculo">
     <w:name w:val="Hyperlink"/>
-    <w:basedOn w:val="DefaultParagraphFont"/>
+    <w:basedOn w:val="Fuentedeprrafopredeter"/>
     <w:uiPriority w:val="99"/>
     <w:unhideWhenUsed/>
     <w:rsid w:val="000B0D3A"/>
@@ -7134,9 +6998,9 @@
       <w:u w:val="single"/>
     </w:rPr>
   </w:style>
-  <w:style w:type="character" w:styleId="UnresolvedMention">
+  <w:style w:type="character" w:styleId="Mencinsinresolver">
     <w:name w:val="Unresolved Mention"/>
-    <w:basedOn w:val="DefaultParagraphFont"/>
+    <w:basedOn w:val="Fuentedeprrafopredeter"/>
     <w:uiPriority w:val="99"/>
     <w:semiHidden/>
     <w:unhideWhenUsed/>
@@ -7148,7 +7012,7 @@
   </w:style>
   <w:style w:type="paragraph" w:customStyle="1" w:styleId="Ttuloespecial">
     <w:name w:val="Título especial"/>
-    <w:basedOn w:val="Heading1"/>
+    <w:basedOn w:val="Ttulo1"/>
     <w:link w:val="TtuloespecialCar"/>
     <w:qFormat/>
     <w:rsid w:val="000B0D3A"/>
@@ -7159,16 +7023,16 @@
       <w:jc w:val="center"/>
     </w:pPr>
   </w:style>
-  <w:style w:type="character" w:customStyle="1" w:styleId="ListParagraphChar">
-    <w:name w:val="List Paragraph Char"/>
-    <w:basedOn w:val="DefaultParagraphFont"/>
-    <w:link w:val="ListParagraph"/>
+  <w:style w:type="character" w:customStyle="1" w:styleId="PrrafodelistaCar">
+    <w:name w:val="Párrafo de lista Car"/>
+    <w:basedOn w:val="Fuentedeprrafopredeter"/>
+    <w:link w:val="Prrafodelista"/>
     <w:uiPriority w:val="34"/>
     <w:rsid w:val="000B0D3A"/>
   </w:style>
   <w:style w:type="character" w:customStyle="1" w:styleId="TtuloespecialCar">
     <w:name w:val="Título especial Car"/>
-    <w:basedOn w:val="ListParagraphChar"/>
+    <w:basedOn w:val="PrrafodelistaCar"/>
     <w:link w:val="Ttuloespecial"/>
     <w:rsid w:val="000B0D3A"/>
     <w:rPr>
@@ -7178,9 +7042,9 @@
       <w:szCs w:val="40"/>
     </w:rPr>
   </w:style>
-  <w:style w:type="character" w:styleId="FollowedHyperlink">
+  <w:style w:type="character" w:styleId="Hipervnculovisitado">
     <w:name w:val="FollowedHyperlink"/>
-    <w:basedOn w:val="DefaultParagraphFont"/>
+    <w:basedOn w:val="Fuentedeprrafopredeter"/>
     <w:uiPriority w:val="99"/>
     <w:semiHidden/>
     <w:unhideWhenUsed/>
@@ -7190,9 +7054,9 @@
       <w:u w:val="single"/>
     </w:rPr>
   </w:style>
-  <w:style w:type="table" w:styleId="TableGrid">
+  <w:style w:type="table" w:styleId="Tablaconcuadrcula">
     <w:name w:val="Table Grid"/>
-    <w:basedOn w:val="TableNormal"/>
+    <w:basedOn w:val="Tablanormal"/>
     <w:uiPriority w:val="39"/>
     <w:rsid w:val="00E07BE3"/>
     <w:pPr>
@@ -7508,6 +7372,18 @@
 </file>
 
 <file path=customXml/item1.xml><?xml version="1.0" encoding="utf-8"?>
+<p:properties xmlns:p="http://schemas.microsoft.com/office/2006/metadata/properties" xmlns:xsi="http://www.w3.org/2001/XMLSchema-instance" xmlns:pc="http://schemas.microsoft.com/office/infopath/2007/PartnerControls">
+  <documentManagement>
+    <_activity xmlns="b9006395-3ff6-428d-8337-6566c097f7d2" xsi:nil="true"/>
+  </documentManagement>
+</p:properties>
+</file>
+
+<file path=customXml/item2.xml><?xml version="1.0" encoding="utf-8"?>
+<b:Sources xmlns:b="http://schemas.openxmlformats.org/officeDocument/2006/bibliography" xmlns="http://schemas.openxmlformats.org/officeDocument/2006/bibliography" SelectedStyle="\APASixthEditionOfficeOnline.xsl" StyleName="APA" Version="6"/>
+</file>
+
+<file path=customXml/item3.xml><?xml version="1.0" encoding="utf-8"?>
 <ct:contentTypeSchema xmlns:ct="http://schemas.microsoft.com/office/2006/metadata/contentType" xmlns:ma="http://schemas.microsoft.com/office/2006/metadata/properties/metaAttributes" ct:_="" ma:_="" ma:contentTypeName="Documento" ma:contentTypeID="0x0101007E44A6334C409B44823E5EE24F72C7A2" ma:contentTypeVersion="6" ma:contentTypeDescription="Crear nuevo documento." ma:contentTypeScope="" ma:versionID="352225604edb37d5ff3eb32f6af8f64e">
   <xsd:schema xmlns:xsd="http://www.w3.org/2001/XMLSchema" xmlns:xs="http://www.w3.org/2001/XMLSchema" xmlns:p="http://schemas.microsoft.com/office/2006/metadata/properties" xmlns:ns3="b9006395-3ff6-428d-8337-6566c097f7d2" targetNamespace="http://schemas.microsoft.com/office/2006/metadata/properties" ma:root="true" ma:fieldsID="0863614400aa5b3df72fbc75428dbbc6" ns3:_="">
     <xsd:import namespace="b9006395-3ff6-428d-8337-6566c097f7d2"/>
@@ -7663,18 +7539,6 @@
 </ct:contentTypeSchema>
 </file>
 
-<file path=customXml/item2.xml><?xml version="1.0" encoding="utf-8"?>
-<b:Sources xmlns:b="http://schemas.openxmlformats.org/officeDocument/2006/bibliography" xmlns="http://schemas.openxmlformats.org/officeDocument/2006/bibliography" SelectedStyle="\APASixthEditionOfficeOnline.xsl" StyleName="APA" Version="6"/>
-</file>
-
-<file path=customXml/item3.xml><?xml version="1.0" encoding="utf-8"?>
-<p:properties xmlns:p="http://schemas.microsoft.com/office/2006/metadata/properties" xmlns:xsi="http://www.w3.org/2001/XMLSchema-instance" xmlns:pc="http://schemas.microsoft.com/office/infopath/2007/PartnerControls">
-  <documentManagement>
-    <_activity xmlns="b9006395-3ff6-428d-8337-6566c097f7d2" xsi:nil="true"/>
-  </documentManagement>
-</p:properties>
-</file>
-
 <file path=customXml/item4.xml><?xml version="1.0" encoding="utf-8"?>
 <?mso-contentType ?>
 <FormTemplates xmlns="http://schemas.microsoft.com/sharepoint/v3/contenttype/forms">
@@ -7685,6 +7549,24 @@
 </file>
 
 <file path=customXml/itemProps1.xml><?xml version="1.0" encoding="utf-8"?>
+<ds:datastoreItem xmlns:ds="http://schemas.openxmlformats.org/officeDocument/2006/customXml" ds:itemID="{D36AA5F7-DDE9-40F0-AF27-D1B16ADB6F6C}">
+  <ds:schemaRefs>
+    <ds:schemaRef ds:uri="http://schemas.microsoft.com/office/2006/metadata/properties"/>
+    <ds:schemaRef ds:uri="http://schemas.microsoft.com/office/infopath/2007/PartnerControls"/>
+    <ds:schemaRef ds:uri="b9006395-3ff6-428d-8337-6566c097f7d2"/>
+  </ds:schemaRefs>
+</ds:datastoreItem>
+</file>
+
+<file path=customXml/itemProps2.xml><?xml version="1.0" encoding="utf-8"?>
+<ds:datastoreItem xmlns:ds="http://schemas.openxmlformats.org/officeDocument/2006/customXml" ds:itemID="{EBADF16A-4E96-4994-84A3-8231871F2C35}">
+  <ds:schemaRefs>
+    <ds:schemaRef ds:uri="http://schemas.openxmlformats.org/officeDocument/2006/bibliography"/>
+  </ds:schemaRefs>
+</ds:datastoreItem>
+</file>
+
+<file path=customXml/itemProps3.xml><?xml version="1.0" encoding="utf-8"?>
 <ds:datastoreItem xmlns:ds="http://schemas.openxmlformats.org/officeDocument/2006/customXml" ds:itemID="{36853653-0BF0-4186-ADBF-552515520439}">
   <ds:schemaRefs>
     <ds:schemaRef ds:uri="http://schemas.microsoft.com/office/2006/metadata/contentType"/>
@@ -7702,24 +7584,6 @@
 </ds:datastoreItem>
 </file>
 
-<file path=customXml/itemProps2.xml><?xml version="1.0" encoding="utf-8"?>
-<ds:datastoreItem xmlns:ds="http://schemas.openxmlformats.org/officeDocument/2006/customXml" ds:itemID="{EBADF16A-4E96-4994-84A3-8231871F2C35}">
-  <ds:schemaRefs>
-    <ds:schemaRef ds:uri="http://schemas.openxmlformats.org/officeDocument/2006/bibliography"/>
-  </ds:schemaRefs>
-</ds:datastoreItem>
-</file>
-
-<file path=customXml/itemProps3.xml><?xml version="1.0" encoding="utf-8"?>
-<ds:datastoreItem xmlns:ds="http://schemas.openxmlformats.org/officeDocument/2006/customXml" ds:itemID="{D36AA5F7-DDE9-40F0-AF27-D1B16ADB6F6C}">
-  <ds:schemaRefs>
-    <ds:schemaRef ds:uri="http://schemas.microsoft.com/office/2006/metadata/properties"/>
-    <ds:schemaRef ds:uri="http://schemas.microsoft.com/office/infopath/2007/PartnerControls"/>
-    <ds:schemaRef ds:uri="b9006395-3ff6-428d-8337-6566c097f7d2"/>
-  </ds:schemaRefs>
-</ds:datastoreItem>
-</file>
-
 <file path=customXml/itemProps4.xml><?xml version="1.0" encoding="utf-8"?>
 <ds:datastoreItem xmlns:ds="http://schemas.openxmlformats.org/officeDocument/2006/customXml" ds:itemID="{1C7C7A05-8F4D-4CE8-AA51-1FDE65EA9274}">
   <ds:schemaRefs>

</xml_diff>